<commit_message>
Upload Introduction and Virtual Design Part
</commit_message>
<xml_diff>
--- a/LDCW6123_Group Project (Tri2410) (1) - Copy.docx
+++ b/LDCW6123_Group Project (Tri2410) (1) - Copy.docx
@@ -390,7 +390,7 @@
           <w:rFonts w:ascii="Arial" w:eastAsia="Arial" w:hAnsi="Arial" w:cs="Arial"/>
           <w:b/>
         </w:rPr>
-        <w:t>___________________</w:t>
+        <w:t>Mr. Muhammad Arif Bin Hasan</w:t>
       </w:r>
     </w:p>
     <w:p>
@@ -414,14 +414,14 @@
           <w:rFonts w:ascii="Arial" w:eastAsia="Arial" w:hAnsi="Arial" w:cs="Arial"/>
           <w:b/>
         </w:rPr>
-        <w:t xml:space="preserve"> ____</w:t>
+        <w:t xml:space="preserve"> </w:t>
       </w:r>
       <w:r>
         <w:rPr>
           <w:rFonts w:ascii="Arial" w:eastAsia="Arial" w:hAnsi="Arial" w:cs="Arial"/>
           <w:b/>
         </w:rPr>
-        <w:t>_______</w:t>
+        <w:t>4A</w:t>
       </w:r>
     </w:p>
     <w:p>
@@ -1053,14 +1053,91 @@
         <w:spacing w:after="0" w:line="360" w:lineRule="auto"/>
         <w:jc w:val="both"/>
         <w:rPr>
+          <w:rFonts w:ascii="Times New Roman" w:eastAsiaTheme="minorEastAsia" w:hAnsi="Times New Roman" w:cs="Times New Roman"/>
+          <w:lang w:eastAsia="zh-CN"/>
+        </w:rPr>
+      </w:pPr>
+      <w:r>
+        <w:rPr>
           <w:rFonts w:ascii="Times New Roman" w:eastAsia="Arial" w:hAnsi="Times New Roman" w:cs="Times New Roman"/>
         </w:rPr>
-      </w:pPr>
+        <w:t>Group leader’s name</w:t>
+      </w:r>
       <w:r>
         <w:rPr>
           <w:rFonts w:ascii="Times New Roman" w:eastAsia="Arial" w:hAnsi="Times New Roman" w:cs="Times New Roman"/>
         </w:rPr>
-        <w:t>Group leader’s name</w:t>
+        <w:tab/>
+      </w:r>
+      <w:r>
+        <w:rPr>
+          <w:rFonts w:ascii="Times New Roman" w:eastAsia="Arial" w:hAnsi="Times New Roman" w:cs="Times New Roman"/>
+        </w:rPr>
+        <w:tab/>
+        <w:t xml:space="preserve">: </w:t>
+      </w:r>
+      <w:r>
+        <w:rPr>
+          <w:rFonts w:ascii="Times New Roman" w:eastAsiaTheme="minorEastAsia" w:hAnsi="Times New Roman" w:cs="Times New Roman" w:hint="eastAsia"/>
+          <w:lang w:eastAsia="zh-CN"/>
+        </w:rPr>
+        <w:t>Yau Zi Hao</w:t>
+      </w:r>
+    </w:p>
+    <w:p>
+      <w:pPr>
+        <w:spacing w:after="0" w:line="360" w:lineRule="auto"/>
+        <w:jc w:val="both"/>
+        <w:rPr>
+          <w:rFonts w:ascii="Times New Roman" w:eastAsia="Arial" w:hAnsi="Times New Roman" w:cs="Times New Roman"/>
+        </w:rPr>
+      </w:pPr>
+      <w:r>
+        <w:rPr>
+          <w:rFonts w:ascii="Times New Roman" w:eastAsia="Arial" w:hAnsi="Times New Roman" w:cs="Times New Roman"/>
+        </w:rPr>
+        <w:t>Group leader’s student ID</w:t>
+      </w:r>
+      <w:r>
+        <w:rPr>
+          <w:rFonts w:ascii="Times New Roman" w:eastAsia="Arial" w:hAnsi="Times New Roman" w:cs="Times New Roman"/>
+        </w:rPr>
+        <w:tab/>
+        <w:t xml:space="preserve">: </w:t>
+      </w:r>
+      <w:r>
+        <w:rPr>
+          <w:rFonts w:ascii="Times New Roman" w:eastAsiaTheme="minorEastAsia" w:hAnsi="Times New Roman" w:cs="Times New Roman" w:hint="eastAsia"/>
+          <w:lang w:eastAsia="zh-CN"/>
+        </w:rPr>
+        <w:t>1211204808</w:t>
+      </w:r>
+    </w:p>
+    <w:p>
+      <w:pPr>
+        <w:spacing w:after="0" w:line="360" w:lineRule="auto"/>
+        <w:jc w:val="both"/>
+        <w:rPr>
+          <w:rFonts w:ascii="Times New Roman" w:eastAsia="Arial" w:hAnsi="Times New Roman" w:cs="Times New Roman"/>
+        </w:rPr>
+      </w:pPr>
+      <w:r>
+        <w:rPr>
+          <w:rFonts w:ascii="Times New Roman" w:eastAsia="Arial" w:hAnsi="Times New Roman" w:cs="Times New Roman"/>
+        </w:rPr>
+        <w:t>Date</w:t>
+      </w:r>
+      <w:r>
+        <w:rPr>
+          <w:rFonts w:ascii="Times New Roman" w:eastAsia="Arial" w:hAnsi="Times New Roman" w:cs="Times New Roman"/>
+        </w:rPr>
+        <w:tab/>
+      </w:r>
+      <w:r>
+        <w:rPr>
+          <w:rFonts w:ascii="Times New Roman" w:eastAsia="Arial" w:hAnsi="Times New Roman" w:cs="Times New Roman"/>
+        </w:rPr>
+        <w:tab/>
       </w:r>
       <w:r>
         <w:rPr>
@@ -1079,68 +1156,6 @@
     <w:p>
       <w:pPr>
         <w:spacing w:after="0" w:line="360" w:lineRule="auto"/>
-        <w:jc w:val="both"/>
-        <w:rPr>
-          <w:rFonts w:ascii="Times New Roman" w:eastAsia="Arial" w:hAnsi="Times New Roman" w:cs="Times New Roman"/>
-        </w:rPr>
-      </w:pPr>
-      <w:r>
-        <w:rPr>
-          <w:rFonts w:ascii="Times New Roman" w:eastAsia="Arial" w:hAnsi="Times New Roman" w:cs="Times New Roman"/>
-        </w:rPr>
-        <w:t>Group leader’s student ID</w:t>
-      </w:r>
-      <w:r>
-        <w:rPr>
-          <w:rFonts w:ascii="Times New Roman" w:eastAsia="Arial" w:hAnsi="Times New Roman" w:cs="Times New Roman"/>
-        </w:rPr>
-        <w:tab/>
-        <w:t>: _____________________________</w:t>
-      </w:r>
-    </w:p>
-    <w:p>
-      <w:pPr>
-        <w:spacing w:after="0" w:line="360" w:lineRule="auto"/>
-        <w:jc w:val="both"/>
-        <w:rPr>
-          <w:rFonts w:ascii="Times New Roman" w:eastAsia="Arial" w:hAnsi="Times New Roman" w:cs="Times New Roman"/>
-        </w:rPr>
-      </w:pPr>
-      <w:r>
-        <w:rPr>
-          <w:rFonts w:ascii="Times New Roman" w:eastAsia="Arial" w:hAnsi="Times New Roman" w:cs="Times New Roman"/>
-        </w:rPr>
-        <w:t>Date</w:t>
-      </w:r>
-      <w:r>
-        <w:rPr>
-          <w:rFonts w:ascii="Times New Roman" w:eastAsia="Arial" w:hAnsi="Times New Roman" w:cs="Times New Roman"/>
-        </w:rPr>
-        <w:tab/>
-      </w:r>
-      <w:r>
-        <w:rPr>
-          <w:rFonts w:ascii="Times New Roman" w:eastAsia="Arial" w:hAnsi="Times New Roman" w:cs="Times New Roman"/>
-        </w:rPr>
-        <w:tab/>
-      </w:r>
-      <w:r>
-        <w:rPr>
-          <w:rFonts w:ascii="Times New Roman" w:eastAsia="Arial" w:hAnsi="Times New Roman" w:cs="Times New Roman"/>
-        </w:rPr>
-        <w:tab/>
-      </w:r>
-      <w:r>
-        <w:rPr>
-          <w:rFonts w:ascii="Times New Roman" w:eastAsia="Arial" w:hAnsi="Times New Roman" w:cs="Times New Roman"/>
-        </w:rPr>
-        <w:tab/>
-        <w:t>: _____________________________</w:t>
-      </w:r>
-    </w:p>
-    <w:p>
-      <w:pPr>
-        <w:spacing w:after="0" w:line="360" w:lineRule="auto"/>
         <w:rPr>
           <w:rFonts w:ascii="Times New Roman" w:eastAsia="Times New Roman" w:hAnsi="Times New Roman" w:cs="Times New Roman"/>
           <w:b/>
@@ -1242,9 +1257,10 @@
       <w:pPr>
         <w:spacing w:after="0" w:line="240" w:lineRule="auto"/>
         <w:rPr>
-          <w:rFonts w:ascii="Times New Roman" w:eastAsia="Times New Roman" w:hAnsi="Times New Roman" w:cs="Times New Roman"/>
-          <w:sz w:val="24"/>
-          <w:szCs w:val="24"/>
+          <w:rFonts w:ascii="Times New Roman" w:eastAsiaTheme="minorEastAsia" w:hAnsi="Times New Roman" w:cs="Times New Roman"/>
+          <w:sz w:val="24"/>
+          <w:szCs w:val="24"/>
+          <w:lang w:eastAsia="zh-CN"/>
         </w:rPr>
       </w:pPr>
       <w:r>
@@ -1262,7 +1278,16 @@
           <w:szCs w:val="24"/>
         </w:rPr>
         <w:tab/>
-        <w:t>: ____________________________</w:t>
+        <w:t xml:space="preserve">: </w:t>
+      </w:r>
+      <w:r>
+        <w:rPr>
+          <w:rFonts w:ascii="Times New Roman" w:eastAsiaTheme="minorEastAsia" w:hAnsi="Times New Roman" w:cs="Times New Roman" w:hint="eastAsia"/>
+          <w:sz w:val="24"/>
+          <w:szCs w:val="24"/>
+          <w:lang w:eastAsia="zh-CN"/>
+        </w:rPr>
+        <w:t>Yau Zi Hao</w:t>
       </w:r>
     </w:p>
     <w:p>
@@ -1308,9 +1333,10 @@
       <w:pPr>
         <w:spacing w:after="0" w:line="240" w:lineRule="auto"/>
         <w:rPr>
-          <w:rFonts w:ascii="Times New Roman" w:eastAsia="Times New Roman" w:hAnsi="Times New Roman" w:cs="Times New Roman"/>
-          <w:sz w:val="24"/>
-          <w:szCs w:val="24"/>
+          <w:rFonts w:ascii="Times New Roman" w:eastAsiaTheme="minorEastAsia" w:hAnsi="Times New Roman" w:cs="Times New Roman"/>
+          <w:sz w:val="24"/>
+          <w:szCs w:val="24"/>
+          <w:lang w:eastAsia="zh-CN"/>
         </w:rPr>
       </w:pPr>
     </w:p>
@@ -1859,33 +1885,2189 @@
     </w:p>
     <w:p>
       <w:pPr>
-        <w:spacing w:after="0" w:line="240" w:lineRule="auto"/>
-        <w:rPr>
-          <w:rFonts w:ascii="Times New Roman" w:eastAsia="Times New Roman" w:hAnsi="Times New Roman" w:cs="Times New Roman"/>
-          <w:sz w:val="24"/>
-          <w:szCs w:val="24"/>
-        </w:rPr>
-      </w:pPr>
-    </w:p>
-    <w:p>
-      <w:pPr>
-        <w:spacing w:after="0" w:line="240" w:lineRule="auto"/>
-        <w:rPr>
-          <w:rFonts w:ascii="Times New Roman" w:eastAsia="Times New Roman" w:hAnsi="Times New Roman" w:cs="Times New Roman"/>
-          <w:sz w:val="24"/>
-          <w:szCs w:val="24"/>
-        </w:rPr>
-      </w:pPr>
-    </w:p>
-    <w:p>
-      <w:pPr>
-        <w:spacing w:after="0" w:line="240" w:lineRule="auto"/>
-        <w:rPr>
-          <w:rFonts w:ascii="Times New Roman" w:eastAsia="Times New Roman" w:hAnsi="Times New Roman" w:cs="Times New Roman"/>
-          <w:sz w:val="24"/>
-          <w:szCs w:val="24"/>
-        </w:rPr>
-      </w:pPr>
+        <w:rPr>
+          <w:rFonts w:ascii="Times New Roman" w:eastAsia="Times New Roman" w:hAnsi="Times New Roman" w:cs="Times New Roman"/>
+          <w:sz w:val="24"/>
+          <w:szCs w:val="24"/>
+        </w:rPr>
+      </w:pPr>
+      <w:r>
+        <w:rPr>
+          <w:rFonts w:ascii="Times New Roman" w:eastAsia="Times New Roman" w:hAnsi="Times New Roman" w:cs="Times New Roman"/>
+          <w:sz w:val="24"/>
+          <w:szCs w:val="24"/>
+        </w:rPr>
+        <w:br w:type="page"/>
+      </w:r>
+    </w:p>
+    <w:p>
+      <w:pPr>
+        <w:spacing w:after="0" w:line="240" w:lineRule="auto"/>
+        <w:jc w:val="both"/>
+        <w:rPr>
+          <w:rFonts w:ascii="Times New Roman" w:eastAsia="Times New Roman" w:hAnsi="Times New Roman" w:cs="Times New Roman"/>
+          <w:b/>
+          <w:sz w:val="24"/>
+          <w:szCs w:val="24"/>
+        </w:rPr>
+      </w:pPr>
+      <w:r>
+        <w:rPr>
+          <w:rFonts w:ascii="Times New Roman" w:eastAsia="Times New Roman" w:hAnsi="Times New Roman" w:cs="Times New Roman"/>
+          <w:b/>
+          <w:sz w:val="24"/>
+          <w:szCs w:val="24"/>
+        </w:rPr>
+        <w:lastRenderedPageBreak/>
+        <w:t xml:space="preserve">Group member declaration </w:t>
+      </w:r>
+    </w:p>
+    <w:p>
+      <w:pPr>
+        <w:spacing w:after="0" w:line="240" w:lineRule="auto"/>
+        <w:jc w:val="center"/>
+        <w:rPr>
+          <w:rFonts w:ascii="Times New Roman" w:eastAsia="Times New Roman" w:hAnsi="Times New Roman" w:cs="Times New Roman"/>
+          <w:i/>
+          <w:sz w:val="24"/>
+          <w:szCs w:val="24"/>
+        </w:rPr>
+      </w:pPr>
+    </w:p>
+    <w:p>
+      <w:pPr>
+        <w:spacing w:after="0" w:line="240" w:lineRule="auto"/>
+        <w:jc w:val="both"/>
+        <w:rPr>
+          <w:rFonts w:ascii="Times New Roman" w:eastAsia="Times New Roman" w:hAnsi="Times New Roman" w:cs="Times New Roman"/>
+          <w:i/>
+          <w:sz w:val="24"/>
+          <w:szCs w:val="24"/>
+        </w:rPr>
+      </w:pPr>
+      <w:r>
+        <w:rPr>
+          <w:rFonts w:ascii="Times New Roman" w:eastAsia="Times New Roman" w:hAnsi="Times New Roman" w:cs="Times New Roman"/>
+          <w:i/>
+          <w:sz w:val="24"/>
+          <w:szCs w:val="24"/>
+        </w:rPr>
+        <w:t xml:space="preserve">(Each group member, including the </w:t>
+      </w:r>
+      <w:r>
+        <w:rPr>
+          <w:rFonts w:ascii="Times New Roman" w:eastAsia="Times New Roman" w:hAnsi="Times New Roman" w:cs="Times New Roman"/>
+          <w:b/>
+          <w:i/>
+          <w:sz w:val="24"/>
+          <w:szCs w:val="24"/>
+        </w:rPr>
+        <w:t>group leader</w:t>
+      </w:r>
+      <w:r>
+        <w:rPr>
+          <w:rFonts w:ascii="Times New Roman" w:eastAsia="Times New Roman" w:hAnsi="Times New Roman" w:cs="Times New Roman"/>
+          <w:i/>
+          <w:sz w:val="24"/>
+          <w:szCs w:val="24"/>
+        </w:rPr>
+        <w:t>, must individually fill up and submit this form)</w:t>
+      </w:r>
+    </w:p>
+    <w:p>
+      <w:pPr>
+        <w:spacing w:after="0" w:line="240" w:lineRule="auto"/>
+        <w:rPr>
+          <w:rFonts w:ascii="Times New Roman" w:eastAsia="Times New Roman" w:hAnsi="Times New Roman" w:cs="Times New Roman"/>
+          <w:sz w:val="24"/>
+          <w:szCs w:val="24"/>
+        </w:rPr>
+      </w:pPr>
+    </w:p>
+    <w:p>
+      <w:pPr>
+        <w:spacing w:after="0" w:line="240" w:lineRule="auto"/>
+        <w:rPr>
+          <w:rFonts w:ascii="Times New Roman" w:eastAsiaTheme="minorEastAsia" w:hAnsi="Times New Roman" w:cs="Times New Roman"/>
+          <w:sz w:val="24"/>
+          <w:szCs w:val="24"/>
+          <w:lang w:eastAsia="zh-CN"/>
+        </w:rPr>
+      </w:pPr>
+      <w:r>
+        <w:rPr>
+          <w:rFonts w:ascii="Times New Roman" w:eastAsia="Times New Roman" w:hAnsi="Times New Roman" w:cs="Times New Roman"/>
+          <w:sz w:val="24"/>
+          <w:szCs w:val="24"/>
+        </w:rPr>
+        <w:t>Group member’s name</w:t>
+      </w:r>
+      <w:r>
+        <w:rPr>
+          <w:rFonts w:ascii="Times New Roman" w:eastAsia="Times New Roman" w:hAnsi="Times New Roman" w:cs="Times New Roman"/>
+          <w:sz w:val="24"/>
+          <w:szCs w:val="24"/>
+        </w:rPr>
+        <w:tab/>
+        <w:t xml:space="preserve">: </w:t>
+      </w:r>
+      <w:r>
+        <w:rPr>
+          <w:rFonts w:ascii="Times New Roman" w:eastAsiaTheme="minorEastAsia" w:hAnsi="Times New Roman" w:cs="Times New Roman" w:hint="eastAsia"/>
+          <w:sz w:val="24"/>
+          <w:szCs w:val="24"/>
+          <w:lang w:eastAsia="zh-CN"/>
+        </w:rPr>
+        <w:t>Liew Zhi Tong</w:t>
+      </w:r>
+    </w:p>
+    <w:p>
+      <w:pPr>
+        <w:spacing w:after="0" w:line="240" w:lineRule="auto"/>
+        <w:rPr>
+          <w:rFonts w:ascii="Times New Roman" w:eastAsia="Times New Roman" w:hAnsi="Times New Roman" w:cs="Times New Roman"/>
+          <w:sz w:val="24"/>
+          <w:szCs w:val="24"/>
+        </w:rPr>
+      </w:pPr>
+    </w:p>
+    <w:p>
+      <w:pPr>
+        <w:spacing w:after="0" w:line="240" w:lineRule="auto"/>
+        <w:jc w:val="both"/>
+        <w:rPr>
+          <w:rFonts w:ascii="Times New Roman" w:eastAsia="Times New Roman" w:hAnsi="Times New Roman" w:cs="Times New Roman"/>
+          <w:sz w:val="24"/>
+          <w:szCs w:val="24"/>
+        </w:rPr>
+      </w:pPr>
+      <w:proofErr w:type="gramStart"/>
+      <w:r>
+        <w:rPr>
+          <w:rFonts w:ascii="Times New Roman" w:eastAsia="Times New Roman" w:hAnsi="Times New Roman" w:cs="Times New Roman"/>
+          <w:sz w:val="24"/>
+          <w:szCs w:val="24"/>
+        </w:rPr>
+        <w:t>For the purpose of</w:t>
+      </w:r>
+      <w:proofErr w:type="gramEnd"/>
+      <w:r>
+        <w:rPr>
+          <w:rFonts w:ascii="Times New Roman" w:eastAsia="Times New Roman" w:hAnsi="Times New Roman" w:cs="Times New Roman"/>
+          <w:sz w:val="24"/>
+          <w:szCs w:val="24"/>
+        </w:rPr>
+        <w:t xml:space="preserve"> completing this assignment, I have performed the following tasks (please list):</w:t>
+      </w:r>
+    </w:p>
+    <w:p>
+      <w:pPr>
+        <w:spacing w:after="0" w:line="240" w:lineRule="auto"/>
+        <w:rPr>
+          <w:rFonts w:ascii="Times New Roman" w:eastAsiaTheme="minorEastAsia" w:hAnsi="Times New Roman" w:cs="Times New Roman"/>
+          <w:sz w:val="24"/>
+          <w:szCs w:val="24"/>
+          <w:lang w:eastAsia="zh-CN"/>
+        </w:rPr>
+      </w:pPr>
+    </w:p>
+    <w:p>
+      <w:pPr>
+        <w:pBdr>
+          <w:top w:val="single" w:sz="12" w:space="1" w:color="000000"/>
+          <w:bottom w:val="single" w:sz="12" w:space="1" w:color="000000"/>
+        </w:pBdr>
+        <w:spacing w:after="0" w:line="240" w:lineRule="auto"/>
+        <w:rPr>
+          <w:rFonts w:ascii="Times New Roman" w:eastAsia="Times New Roman" w:hAnsi="Times New Roman" w:cs="Times New Roman"/>
+          <w:sz w:val="24"/>
+          <w:szCs w:val="24"/>
+        </w:rPr>
+      </w:pPr>
+    </w:p>
+    <w:p>
+      <w:pPr>
+        <w:pBdr>
+          <w:bottom w:val="single" w:sz="12" w:space="1" w:color="000000"/>
+          <w:between w:val="single" w:sz="12" w:space="1" w:color="000000"/>
+        </w:pBdr>
+        <w:spacing w:after="0" w:line="240" w:lineRule="auto"/>
+        <w:rPr>
+          <w:rFonts w:ascii="Times New Roman" w:eastAsia="Times New Roman" w:hAnsi="Times New Roman" w:cs="Times New Roman"/>
+          <w:sz w:val="24"/>
+          <w:szCs w:val="24"/>
+        </w:rPr>
+      </w:pPr>
+    </w:p>
+    <w:p>
+      <w:pPr>
+        <w:pBdr>
+          <w:bottom w:val="single" w:sz="12" w:space="1" w:color="000000"/>
+          <w:between w:val="single" w:sz="12" w:space="1" w:color="000000"/>
+        </w:pBdr>
+        <w:spacing w:after="0" w:line="240" w:lineRule="auto"/>
+        <w:rPr>
+          <w:rFonts w:ascii="Times New Roman" w:eastAsia="Times New Roman" w:hAnsi="Times New Roman" w:cs="Times New Roman"/>
+          <w:sz w:val="24"/>
+          <w:szCs w:val="24"/>
+        </w:rPr>
+      </w:pPr>
+    </w:p>
+    <w:p>
+      <w:pPr>
+        <w:pBdr>
+          <w:bottom w:val="single" w:sz="12" w:space="1" w:color="000000"/>
+          <w:between w:val="single" w:sz="12" w:space="1" w:color="000000"/>
+        </w:pBdr>
+        <w:spacing w:after="0" w:line="240" w:lineRule="auto"/>
+        <w:rPr>
+          <w:rFonts w:ascii="Times New Roman" w:eastAsia="Times New Roman" w:hAnsi="Times New Roman" w:cs="Times New Roman"/>
+          <w:sz w:val="24"/>
+          <w:szCs w:val="24"/>
+        </w:rPr>
+      </w:pPr>
+    </w:p>
+    <w:p>
+      <w:pPr>
+        <w:pBdr>
+          <w:bottom w:val="single" w:sz="12" w:space="1" w:color="000000"/>
+          <w:between w:val="single" w:sz="12" w:space="1" w:color="000000"/>
+        </w:pBdr>
+        <w:spacing w:after="0" w:line="240" w:lineRule="auto"/>
+        <w:rPr>
+          <w:rFonts w:ascii="Times New Roman" w:eastAsia="Times New Roman" w:hAnsi="Times New Roman" w:cs="Times New Roman"/>
+          <w:sz w:val="24"/>
+          <w:szCs w:val="24"/>
+        </w:rPr>
+      </w:pPr>
+    </w:p>
+    <w:p>
+      <w:pPr>
+        <w:pBdr>
+          <w:bottom w:val="single" w:sz="12" w:space="1" w:color="000000"/>
+          <w:between w:val="single" w:sz="12" w:space="1" w:color="000000"/>
+        </w:pBdr>
+        <w:spacing w:after="0" w:line="240" w:lineRule="auto"/>
+        <w:rPr>
+          <w:rFonts w:ascii="Times New Roman" w:eastAsia="Times New Roman" w:hAnsi="Times New Roman" w:cs="Times New Roman"/>
+          <w:sz w:val="24"/>
+          <w:szCs w:val="24"/>
+        </w:rPr>
+      </w:pPr>
+    </w:p>
+    <w:p>
+      <w:pPr>
+        <w:pBdr>
+          <w:bottom w:val="single" w:sz="12" w:space="1" w:color="000000"/>
+          <w:between w:val="single" w:sz="12" w:space="1" w:color="000000"/>
+        </w:pBdr>
+        <w:spacing w:after="0" w:line="240" w:lineRule="auto"/>
+        <w:rPr>
+          <w:rFonts w:ascii="Times New Roman" w:eastAsia="Times New Roman" w:hAnsi="Times New Roman" w:cs="Times New Roman"/>
+          <w:sz w:val="24"/>
+          <w:szCs w:val="24"/>
+        </w:rPr>
+      </w:pPr>
+    </w:p>
+    <w:p>
+      <w:pPr>
+        <w:pBdr>
+          <w:bottom w:val="single" w:sz="12" w:space="1" w:color="000000"/>
+          <w:between w:val="single" w:sz="12" w:space="1" w:color="000000"/>
+        </w:pBdr>
+        <w:spacing w:after="0" w:line="240" w:lineRule="auto"/>
+        <w:rPr>
+          <w:rFonts w:ascii="Times New Roman" w:eastAsia="Times New Roman" w:hAnsi="Times New Roman" w:cs="Times New Roman"/>
+          <w:sz w:val="24"/>
+          <w:szCs w:val="24"/>
+        </w:rPr>
+      </w:pPr>
+    </w:p>
+    <w:p>
+      <w:pPr>
+        <w:pBdr>
+          <w:bottom w:val="single" w:sz="12" w:space="1" w:color="000000"/>
+          <w:between w:val="single" w:sz="12" w:space="1" w:color="000000"/>
+        </w:pBdr>
+        <w:spacing w:after="0" w:line="240" w:lineRule="auto"/>
+        <w:rPr>
+          <w:rFonts w:ascii="Times New Roman" w:eastAsia="Times New Roman" w:hAnsi="Times New Roman" w:cs="Times New Roman"/>
+          <w:sz w:val="24"/>
+          <w:szCs w:val="24"/>
+        </w:rPr>
+      </w:pPr>
+    </w:p>
+    <w:p>
+      <w:pPr>
+        <w:pBdr>
+          <w:bottom w:val="single" w:sz="12" w:space="1" w:color="000000"/>
+          <w:between w:val="single" w:sz="12" w:space="1" w:color="000000"/>
+        </w:pBdr>
+        <w:spacing w:after="0" w:line="240" w:lineRule="auto"/>
+        <w:rPr>
+          <w:rFonts w:ascii="Times New Roman" w:eastAsia="Times New Roman" w:hAnsi="Times New Roman" w:cs="Times New Roman"/>
+          <w:sz w:val="24"/>
+          <w:szCs w:val="24"/>
+        </w:rPr>
+      </w:pPr>
+    </w:p>
+    <w:p>
+      <w:pPr>
+        <w:pBdr>
+          <w:bottom w:val="single" w:sz="12" w:space="1" w:color="000000"/>
+          <w:between w:val="single" w:sz="12" w:space="1" w:color="000000"/>
+        </w:pBdr>
+        <w:spacing w:after="0" w:line="240" w:lineRule="auto"/>
+        <w:rPr>
+          <w:rFonts w:ascii="Times New Roman" w:eastAsia="Times New Roman" w:hAnsi="Times New Roman" w:cs="Times New Roman"/>
+          <w:sz w:val="24"/>
+          <w:szCs w:val="24"/>
+        </w:rPr>
+      </w:pPr>
+    </w:p>
+    <w:p>
+      <w:pPr>
+        <w:pBdr>
+          <w:bottom w:val="single" w:sz="12" w:space="1" w:color="000000"/>
+          <w:between w:val="single" w:sz="12" w:space="1" w:color="000000"/>
+        </w:pBdr>
+        <w:spacing w:after="0" w:line="240" w:lineRule="auto"/>
+        <w:rPr>
+          <w:rFonts w:ascii="Times New Roman" w:eastAsia="Times New Roman" w:hAnsi="Times New Roman" w:cs="Times New Roman"/>
+          <w:sz w:val="24"/>
+          <w:szCs w:val="24"/>
+        </w:rPr>
+      </w:pPr>
+    </w:p>
+    <w:p>
+      <w:pPr>
+        <w:pBdr>
+          <w:bottom w:val="single" w:sz="12" w:space="1" w:color="000000"/>
+          <w:between w:val="single" w:sz="12" w:space="1" w:color="000000"/>
+        </w:pBdr>
+        <w:spacing w:after="0" w:line="240" w:lineRule="auto"/>
+        <w:rPr>
+          <w:rFonts w:ascii="Times New Roman" w:eastAsia="Times New Roman" w:hAnsi="Times New Roman" w:cs="Times New Roman"/>
+          <w:sz w:val="24"/>
+          <w:szCs w:val="24"/>
+        </w:rPr>
+      </w:pPr>
+    </w:p>
+    <w:p>
+      <w:pPr>
+        <w:pBdr>
+          <w:bottom w:val="single" w:sz="12" w:space="1" w:color="000000"/>
+          <w:between w:val="single" w:sz="12" w:space="1" w:color="000000"/>
+        </w:pBdr>
+        <w:spacing w:after="0" w:line="240" w:lineRule="auto"/>
+        <w:rPr>
+          <w:rFonts w:ascii="Times New Roman" w:eastAsia="Times New Roman" w:hAnsi="Times New Roman" w:cs="Times New Roman"/>
+          <w:sz w:val="24"/>
+          <w:szCs w:val="24"/>
+        </w:rPr>
+      </w:pPr>
+    </w:p>
+    <w:p>
+      <w:pPr>
+        <w:spacing w:after="0" w:line="240" w:lineRule="auto"/>
+        <w:jc w:val="both"/>
+        <w:rPr>
+          <w:rFonts w:ascii="Times New Roman" w:eastAsia="Times New Roman" w:hAnsi="Times New Roman" w:cs="Times New Roman"/>
+          <w:i/>
+          <w:sz w:val="24"/>
+          <w:szCs w:val="24"/>
+        </w:rPr>
+      </w:pPr>
+    </w:p>
+    <w:p>
+      <w:pPr>
+        <w:spacing w:after="0" w:line="240" w:lineRule="auto"/>
+        <w:jc w:val="both"/>
+        <w:rPr>
+          <w:rFonts w:ascii="Times New Roman" w:eastAsia="Times New Roman" w:hAnsi="Times New Roman" w:cs="Times New Roman"/>
+          <w:i/>
+          <w:sz w:val="24"/>
+          <w:szCs w:val="24"/>
+        </w:rPr>
+      </w:pPr>
+      <w:r>
+        <w:rPr>
+          <w:rFonts w:ascii="Times New Roman" w:eastAsia="Times New Roman" w:hAnsi="Times New Roman" w:cs="Times New Roman"/>
+          <w:i/>
+          <w:sz w:val="24"/>
+          <w:szCs w:val="24"/>
+        </w:rPr>
+        <w:t xml:space="preserve">I hereby declare that I have assessed this submission and I take full responsibility should there be any inaccuracies, incompleteness, omissions, delays or non-submission. </w:t>
+      </w:r>
+    </w:p>
+    <w:p>
+      <w:pPr>
+        <w:spacing w:after="0" w:line="240" w:lineRule="auto"/>
+        <w:rPr>
+          <w:rFonts w:ascii="Times New Roman" w:eastAsia="Times New Roman" w:hAnsi="Times New Roman" w:cs="Times New Roman"/>
+          <w:sz w:val="24"/>
+          <w:szCs w:val="24"/>
+        </w:rPr>
+      </w:pPr>
+    </w:p>
+    <w:p>
+      <w:pPr>
+        <w:spacing w:after="0" w:line="240" w:lineRule="auto"/>
+        <w:rPr>
+          <w:rFonts w:ascii="Times New Roman" w:eastAsia="Times New Roman" w:hAnsi="Times New Roman" w:cs="Times New Roman"/>
+          <w:sz w:val="24"/>
+          <w:szCs w:val="24"/>
+        </w:rPr>
+      </w:pPr>
+      <w:r>
+        <w:rPr>
+          <w:rFonts w:ascii="Times New Roman" w:eastAsia="Times New Roman" w:hAnsi="Times New Roman" w:cs="Times New Roman"/>
+          <w:sz w:val="24"/>
+          <w:szCs w:val="24"/>
+        </w:rPr>
+        <w:t>Group member’s signature</w:t>
+      </w:r>
+      <w:r>
+        <w:rPr>
+          <w:rFonts w:ascii="Times New Roman" w:eastAsia="Times New Roman" w:hAnsi="Times New Roman" w:cs="Times New Roman"/>
+          <w:sz w:val="24"/>
+          <w:szCs w:val="24"/>
+        </w:rPr>
+        <w:tab/>
+        <w:t>: ________________________________</w:t>
+      </w:r>
+    </w:p>
+    <w:p>
+      <w:pPr>
+        <w:spacing w:after="0" w:line="240" w:lineRule="auto"/>
+        <w:rPr>
+          <w:rFonts w:ascii="Times New Roman" w:eastAsia="Times New Roman" w:hAnsi="Times New Roman" w:cs="Times New Roman"/>
+          <w:sz w:val="24"/>
+          <w:szCs w:val="24"/>
+        </w:rPr>
+      </w:pPr>
+    </w:p>
+    <w:p>
+      <w:pPr>
+        <w:spacing w:after="0" w:line="240" w:lineRule="auto"/>
+        <w:rPr>
+          <w:rFonts w:ascii="Times New Roman" w:eastAsia="Times New Roman" w:hAnsi="Times New Roman" w:cs="Times New Roman"/>
+          <w:sz w:val="24"/>
+          <w:szCs w:val="24"/>
+        </w:rPr>
+      </w:pPr>
+      <w:r>
+        <w:rPr>
+          <w:rFonts w:ascii="Times New Roman" w:eastAsia="Times New Roman" w:hAnsi="Times New Roman" w:cs="Times New Roman"/>
+          <w:sz w:val="24"/>
+          <w:szCs w:val="24"/>
+        </w:rPr>
+        <w:t>Group member’s name</w:t>
+      </w:r>
+      <w:r>
+        <w:rPr>
+          <w:rFonts w:ascii="Times New Roman" w:eastAsia="Times New Roman" w:hAnsi="Times New Roman" w:cs="Times New Roman"/>
+          <w:sz w:val="24"/>
+          <w:szCs w:val="24"/>
+        </w:rPr>
+        <w:tab/>
+        <w:t xml:space="preserve">: </w:t>
+      </w:r>
+      <w:r>
+        <w:rPr>
+          <w:rFonts w:ascii="Times New Roman" w:eastAsiaTheme="minorEastAsia" w:hAnsi="Times New Roman" w:cs="Times New Roman" w:hint="eastAsia"/>
+          <w:sz w:val="24"/>
+          <w:szCs w:val="24"/>
+          <w:lang w:eastAsia="zh-CN"/>
+        </w:rPr>
+        <w:t>Liew Zhi Tong</w:t>
+      </w:r>
+      <w:r>
+        <w:rPr>
+          <w:rFonts w:ascii="Times New Roman" w:eastAsia="Times New Roman" w:hAnsi="Times New Roman" w:cs="Times New Roman"/>
+          <w:sz w:val="24"/>
+          <w:szCs w:val="24"/>
+        </w:rPr>
+        <w:t>____________________</w:t>
+      </w:r>
+    </w:p>
+    <w:p>
+      <w:pPr>
+        <w:spacing w:after="0" w:line="240" w:lineRule="auto"/>
+        <w:rPr>
+          <w:rFonts w:ascii="Times New Roman" w:eastAsia="Times New Roman" w:hAnsi="Times New Roman" w:cs="Times New Roman"/>
+          <w:sz w:val="24"/>
+          <w:szCs w:val="24"/>
+        </w:rPr>
+      </w:pPr>
+    </w:p>
+    <w:p>
+      <w:pPr>
+        <w:spacing w:after="0" w:line="240" w:lineRule="auto"/>
+        <w:rPr>
+          <w:rFonts w:ascii="Times New Roman" w:eastAsia="Times New Roman" w:hAnsi="Times New Roman" w:cs="Times New Roman"/>
+          <w:sz w:val="24"/>
+          <w:szCs w:val="24"/>
+        </w:rPr>
+      </w:pPr>
+      <w:r>
+        <w:rPr>
+          <w:rFonts w:ascii="Times New Roman" w:eastAsia="Times New Roman" w:hAnsi="Times New Roman" w:cs="Times New Roman"/>
+          <w:sz w:val="24"/>
+          <w:szCs w:val="24"/>
+        </w:rPr>
+        <w:t>Group member’s ID</w:t>
+      </w:r>
+      <w:r>
+        <w:rPr>
+          <w:rFonts w:ascii="Times New Roman" w:eastAsia="Times New Roman" w:hAnsi="Times New Roman" w:cs="Times New Roman"/>
+          <w:sz w:val="24"/>
+          <w:szCs w:val="24"/>
+        </w:rPr>
+        <w:tab/>
+      </w:r>
+      <w:r>
+        <w:rPr>
+          <w:rFonts w:ascii="Times New Roman" w:eastAsia="Times New Roman" w:hAnsi="Times New Roman" w:cs="Times New Roman"/>
+          <w:sz w:val="24"/>
+          <w:szCs w:val="24"/>
+        </w:rPr>
+        <w:tab/>
+        <w:t xml:space="preserve">: </w:t>
+      </w:r>
+      <w:r>
+        <w:rPr>
+          <w:rFonts w:ascii="Times New Roman" w:eastAsiaTheme="minorEastAsia" w:hAnsi="Times New Roman" w:cs="Times New Roman" w:hint="eastAsia"/>
+          <w:sz w:val="24"/>
+          <w:szCs w:val="24"/>
+          <w:lang w:eastAsia="zh-CN"/>
+        </w:rPr>
+        <w:t>1211203835</w:t>
+      </w:r>
+      <w:r>
+        <w:rPr>
+          <w:rFonts w:ascii="Times New Roman" w:eastAsia="Times New Roman" w:hAnsi="Times New Roman" w:cs="Times New Roman"/>
+          <w:sz w:val="24"/>
+          <w:szCs w:val="24"/>
+        </w:rPr>
+        <w:t>______________________</w:t>
+      </w:r>
+    </w:p>
+    <w:p>
+      <w:pPr>
+        <w:spacing w:after="0" w:line="240" w:lineRule="auto"/>
+        <w:rPr>
+          <w:rFonts w:ascii="Times New Roman" w:eastAsia="Times New Roman" w:hAnsi="Times New Roman" w:cs="Times New Roman"/>
+          <w:sz w:val="24"/>
+          <w:szCs w:val="24"/>
+        </w:rPr>
+      </w:pPr>
+    </w:p>
+    <w:p>
+      <w:pPr>
+        <w:spacing w:after="0" w:line="240" w:lineRule="auto"/>
+        <w:rPr>
+          <w:rFonts w:ascii="Times New Roman" w:eastAsiaTheme="minorEastAsia" w:hAnsi="Times New Roman" w:cs="Times New Roman"/>
+          <w:sz w:val="24"/>
+          <w:szCs w:val="24"/>
+          <w:lang w:eastAsia="zh-CN"/>
+        </w:rPr>
+      </w:pPr>
+      <w:r>
+        <w:rPr>
+          <w:rFonts w:ascii="Times New Roman" w:eastAsia="Times New Roman" w:hAnsi="Times New Roman" w:cs="Times New Roman"/>
+          <w:sz w:val="24"/>
+          <w:szCs w:val="24"/>
+        </w:rPr>
+        <w:t>Group member’s tel. no.</w:t>
+      </w:r>
+      <w:r>
+        <w:rPr>
+          <w:rFonts w:ascii="Times New Roman" w:eastAsia="Times New Roman" w:hAnsi="Times New Roman" w:cs="Times New Roman"/>
+          <w:sz w:val="24"/>
+          <w:szCs w:val="24"/>
+        </w:rPr>
+        <w:tab/>
+        <w:t xml:space="preserve">: </w:t>
+      </w:r>
+      <w:r>
+        <w:rPr>
+          <w:rFonts w:ascii="Times New Roman" w:eastAsiaTheme="minorEastAsia" w:hAnsi="Times New Roman" w:cs="Times New Roman" w:hint="eastAsia"/>
+          <w:sz w:val="24"/>
+          <w:szCs w:val="24"/>
+          <w:lang w:eastAsia="zh-CN"/>
+        </w:rPr>
+        <w:t>018-3524561</w:t>
+      </w:r>
+      <w:r>
+        <w:rPr>
+          <w:rFonts w:ascii="Times New Roman" w:eastAsia="Times New Roman" w:hAnsi="Times New Roman" w:cs="Times New Roman"/>
+          <w:sz w:val="24"/>
+          <w:szCs w:val="24"/>
+        </w:rPr>
+        <w:t>_____________________</w:t>
+      </w:r>
+    </w:p>
+    <w:p>
+      <w:pPr>
+        <w:spacing w:after="0" w:line="240" w:lineRule="auto"/>
+        <w:rPr>
+          <w:rFonts w:ascii="Times New Roman" w:eastAsia="Times New Roman" w:hAnsi="Times New Roman" w:cs="Times New Roman"/>
+          <w:sz w:val="24"/>
+          <w:szCs w:val="24"/>
+        </w:rPr>
+      </w:pPr>
+    </w:p>
+    <w:p>
+      <w:pPr>
+        <w:spacing w:after="0" w:line="240" w:lineRule="auto"/>
+        <w:rPr>
+          <w:rFonts w:ascii="Times New Roman" w:eastAsiaTheme="minorEastAsia" w:hAnsi="Times New Roman" w:cs="Times New Roman"/>
+          <w:sz w:val="24"/>
+          <w:szCs w:val="24"/>
+          <w:lang w:eastAsia="zh-CN"/>
+        </w:rPr>
+      </w:pPr>
+      <w:r>
+        <w:rPr>
+          <w:rFonts w:ascii="Times New Roman" w:eastAsia="Times New Roman" w:hAnsi="Times New Roman" w:cs="Times New Roman"/>
+          <w:sz w:val="24"/>
+          <w:szCs w:val="24"/>
+        </w:rPr>
+        <w:t>Group member’s email</w:t>
+      </w:r>
+      <w:r>
+        <w:rPr>
+          <w:rFonts w:ascii="Times New Roman" w:eastAsia="Times New Roman" w:hAnsi="Times New Roman" w:cs="Times New Roman"/>
+          <w:sz w:val="24"/>
+          <w:szCs w:val="24"/>
+        </w:rPr>
+        <w:tab/>
+        <w:t xml:space="preserve">: </w:t>
+      </w:r>
+      <w:r>
+        <w:rPr>
+          <w:rFonts w:ascii="Times New Roman" w:eastAsiaTheme="minorEastAsia" w:hAnsi="Times New Roman" w:cs="Times New Roman" w:hint="eastAsia"/>
+          <w:sz w:val="24"/>
+          <w:szCs w:val="24"/>
+          <w:lang w:eastAsia="zh-CN"/>
+        </w:rPr>
+        <w:t>1211203835@student.mmu.edu.my</w:t>
+      </w:r>
+      <w:r>
+        <w:rPr>
+          <w:rFonts w:ascii="Times New Roman" w:eastAsia="Times New Roman" w:hAnsi="Times New Roman" w:cs="Times New Roman"/>
+          <w:sz w:val="24"/>
+          <w:szCs w:val="24"/>
+        </w:rPr>
+        <w:t>___</w:t>
+      </w:r>
+    </w:p>
+    <w:p>
+      <w:pPr>
+        <w:spacing w:after="0" w:line="240" w:lineRule="auto"/>
+        <w:rPr>
+          <w:rFonts w:ascii="Times New Roman" w:eastAsia="Times New Roman" w:hAnsi="Times New Roman" w:cs="Times New Roman"/>
+          <w:sz w:val="24"/>
+          <w:szCs w:val="24"/>
+        </w:rPr>
+      </w:pPr>
+    </w:p>
+    <w:p>
+      <w:pPr>
+        <w:spacing w:after="0" w:line="240" w:lineRule="auto"/>
+        <w:rPr>
+          <w:rFonts w:ascii="Times New Roman" w:eastAsia="Times New Roman" w:hAnsi="Times New Roman" w:cs="Times New Roman"/>
+          <w:sz w:val="24"/>
+          <w:szCs w:val="24"/>
+        </w:rPr>
+      </w:pPr>
+      <w:r>
+        <w:rPr>
+          <w:rFonts w:ascii="Times New Roman" w:eastAsia="Times New Roman" w:hAnsi="Times New Roman" w:cs="Times New Roman"/>
+          <w:sz w:val="24"/>
+          <w:szCs w:val="24"/>
+        </w:rPr>
+        <w:t>Date</w:t>
+      </w:r>
+      <w:r>
+        <w:rPr>
+          <w:rFonts w:ascii="Times New Roman" w:eastAsia="Times New Roman" w:hAnsi="Times New Roman" w:cs="Times New Roman"/>
+          <w:sz w:val="24"/>
+          <w:szCs w:val="24"/>
+        </w:rPr>
+        <w:tab/>
+      </w:r>
+      <w:r>
+        <w:rPr>
+          <w:rFonts w:ascii="Times New Roman" w:eastAsia="Times New Roman" w:hAnsi="Times New Roman" w:cs="Times New Roman"/>
+          <w:sz w:val="24"/>
+          <w:szCs w:val="24"/>
+        </w:rPr>
+        <w:tab/>
+      </w:r>
+      <w:r>
+        <w:rPr>
+          <w:rFonts w:ascii="Times New Roman" w:eastAsia="Times New Roman" w:hAnsi="Times New Roman" w:cs="Times New Roman"/>
+          <w:sz w:val="24"/>
+          <w:szCs w:val="24"/>
+        </w:rPr>
+        <w:tab/>
+      </w:r>
+      <w:r>
+        <w:rPr>
+          <w:rFonts w:ascii="Times New Roman" w:eastAsia="Times New Roman" w:hAnsi="Times New Roman" w:cs="Times New Roman"/>
+          <w:sz w:val="24"/>
+          <w:szCs w:val="24"/>
+        </w:rPr>
+        <w:tab/>
+        <w:t>: ________________________________</w:t>
+      </w:r>
+    </w:p>
+    <w:p>
+      <w:pPr>
+        <w:spacing w:after="0" w:line="240" w:lineRule="auto"/>
+        <w:rPr>
+          <w:rFonts w:ascii="Times New Roman" w:eastAsia="Times New Roman" w:hAnsi="Times New Roman" w:cs="Times New Roman"/>
+          <w:sz w:val="24"/>
+          <w:szCs w:val="24"/>
+        </w:rPr>
+      </w:pPr>
+    </w:p>
+    <w:p>
+      <w:pPr>
+        <w:spacing w:after="0" w:line="240" w:lineRule="auto"/>
+        <w:rPr>
+          <w:rFonts w:ascii="Times New Roman" w:eastAsia="Times New Roman" w:hAnsi="Times New Roman" w:cs="Times New Roman"/>
+          <w:sz w:val="24"/>
+          <w:szCs w:val="24"/>
+        </w:rPr>
+      </w:pPr>
+    </w:p>
+    <w:p>
+      <w:pPr>
+        <w:rPr>
+          <w:rFonts w:ascii="Times New Roman" w:eastAsia="Times New Roman" w:hAnsi="Times New Roman" w:cs="Times New Roman"/>
+          <w:sz w:val="24"/>
+          <w:szCs w:val="24"/>
+        </w:rPr>
+      </w:pPr>
+      <w:r>
+        <w:rPr>
+          <w:rFonts w:ascii="Times New Roman" w:eastAsia="Times New Roman" w:hAnsi="Times New Roman" w:cs="Times New Roman"/>
+          <w:sz w:val="24"/>
+          <w:szCs w:val="24"/>
+        </w:rPr>
+        <w:br w:type="page"/>
+      </w:r>
+    </w:p>
+    <w:p>
+      <w:pPr>
+        <w:spacing w:after="0" w:line="240" w:lineRule="auto"/>
+        <w:jc w:val="both"/>
+        <w:rPr>
+          <w:rFonts w:ascii="Times New Roman" w:eastAsia="Times New Roman" w:hAnsi="Times New Roman" w:cs="Times New Roman"/>
+          <w:b/>
+          <w:sz w:val="24"/>
+          <w:szCs w:val="24"/>
+        </w:rPr>
+      </w:pPr>
+      <w:r>
+        <w:rPr>
+          <w:rFonts w:ascii="Times New Roman" w:eastAsia="Times New Roman" w:hAnsi="Times New Roman" w:cs="Times New Roman"/>
+          <w:b/>
+          <w:sz w:val="24"/>
+          <w:szCs w:val="24"/>
+        </w:rPr>
+        <w:lastRenderedPageBreak/>
+        <w:t xml:space="preserve">Group member declaration </w:t>
+      </w:r>
+    </w:p>
+    <w:p>
+      <w:pPr>
+        <w:spacing w:after="0" w:line="240" w:lineRule="auto"/>
+        <w:jc w:val="center"/>
+        <w:rPr>
+          <w:rFonts w:ascii="Times New Roman" w:eastAsia="Times New Roman" w:hAnsi="Times New Roman" w:cs="Times New Roman"/>
+          <w:i/>
+          <w:sz w:val="24"/>
+          <w:szCs w:val="24"/>
+        </w:rPr>
+      </w:pPr>
+    </w:p>
+    <w:p>
+      <w:pPr>
+        <w:spacing w:after="0" w:line="240" w:lineRule="auto"/>
+        <w:jc w:val="both"/>
+        <w:rPr>
+          <w:rFonts w:ascii="Times New Roman" w:eastAsia="Times New Roman" w:hAnsi="Times New Roman" w:cs="Times New Roman"/>
+          <w:i/>
+          <w:sz w:val="24"/>
+          <w:szCs w:val="24"/>
+        </w:rPr>
+      </w:pPr>
+      <w:r>
+        <w:rPr>
+          <w:rFonts w:ascii="Times New Roman" w:eastAsia="Times New Roman" w:hAnsi="Times New Roman" w:cs="Times New Roman"/>
+          <w:i/>
+          <w:sz w:val="24"/>
+          <w:szCs w:val="24"/>
+        </w:rPr>
+        <w:t xml:space="preserve">(Each group member, including the </w:t>
+      </w:r>
+      <w:r>
+        <w:rPr>
+          <w:rFonts w:ascii="Times New Roman" w:eastAsia="Times New Roman" w:hAnsi="Times New Roman" w:cs="Times New Roman"/>
+          <w:b/>
+          <w:i/>
+          <w:sz w:val="24"/>
+          <w:szCs w:val="24"/>
+        </w:rPr>
+        <w:t>group leader</w:t>
+      </w:r>
+      <w:r>
+        <w:rPr>
+          <w:rFonts w:ascii="Times New Roman" w:eastAsia="Times New Roman" w:hAnsi="Times New Roman" w:cs="Times New Roman"/>
+          <w:i/>
+          <w:sz w:val="24"/>
+          <w:szCs w:val="24"/>
+        </w:rPr>
+        <w:t>, must individually fill up and submit this form)</w:t>
+      </w:r>
+    </w:p>
+    <w:p>
+      <w:pPr>
+        <w:spacing w:after="0" w:line="240" w:lineRule="auto"/>
+        <w:rPr>
+          <w:rFonts w:ascii="Times New Roman" w:eastAsia="Times New Roman" w:hAnsi="Times New Roman" w:cs="Times New Roman"/>
+          <w:sz w:val="24"/>
+          <w:szCs w:val="24"/>
+        </w:rPr>
+      </w:pPr>
+    </w:p>
+    <w:p>
+      <w:pPr>
+        <w:spacing w:after="0" w:line="240" w:lineRule="auto"/>
+        <w:rPr>
+          <w:rFonts w:ascii="Times New Roman" w:eastAsiaTheme="minorEastAsia" w:hAnsi="Times New Roman" w:cs="Times New Roman"/>
+          <w:sz w:val="24"/>
+          <w:szCs w:val="24"/>
+          <w:lang w:eastAsia="zh-CN"/>
+        </w:rPr>
+      </w:pPr>
+      <w:r>
+        <w:rPr>
+          <w:rFonts w:ascii="Times New Roman" w:eastAsia="Times New Roman" w:hAnsi="Times New Roman" w:cs="Times New Roman"/>
+          <w:sz w:val="24"/>
+          <w:szCs w:val="24"/>
+        </w:rPr>
+        <w:t>Group member’s name</w:t>
+      </w:r>
+      <w:r>
+        <w:rPr>
+          <w:rFonts w:ascii="Times New Roman" w:eastAsia="Times New Roman" w:hAnsi="Times New Roman" w:cs="Times New Roman"/>
+          <w:sz w:val="24"/>
+          <w:szCs w:val="24"/>
+        </w:rPr>
+        <w:tab/>
+        <w:t xml:space="preserve">: </w:t>
+      </w:r>
+    </w:p>
+    <w:p>
+      <w:pPr>
+        <w:spacing w:after="0" w:line="240" w:lineRule="auto"/>
+        <w:rPr>
+          <w:rFonts w:ascii="Times New Roman" w:eastAsia="Times New Roman" w:hAnsi="Times New Roman" w:cs="Times New Roman"/>
+          <w:sz w:val="24"/>
+          <w:szCs w:val="24"/>
+        </w:rPr>
+      </w:pPr>
+    </w:p>
+    <w:p>
+      <w:pPr>
+        <w:spacing w:after="0" w:line="240" w:lineRule="auto"/>
+        <w:jc w:val="both"/>
+        <w:rPr>
+          <w:rFonts w:ascii="Times New Roman" w:eastAsia="Times New Roman" w:hAnsi="Times New Roman" w:cs="Times New Roman"/>
+          <w:sz w:val="24"/>
+          <w:szCs w:val="24"/>
+        </w:rPr>
+      </w:pPr>
+      <w:proofErr w:type="gramStart"/>
+      <w:r>
+        <w:rPr>
+          <w:rFonts w:ascii="Times New Roman" w:eastAsia="Times New Roman" w:hAnsi="Times New Roman" w:cs="Times New Roman"/>
+          <w:sz w:val="24"/>
+          <w:szCs w:val="24"/>
+        </w:rPr>
+        <w:t>For the purpose of</w:t>
+      </w:r>
+      <w:proofErr w:type="gramEnd"/>
+      <w:r>
+        <w:rPr>
+          <w:rFonts w:ascii="Times New Roman" w:eastAsia="Times New Roman" w:hAnsi="Times New Roman" w:cs="Times New Roman"/>
+          <w:sz w:val="24"/>
+          <w:szCs w:val="24"/>
+        </w:rPr>
+        <w:t xml:space="preserve"> completing this assignment, I have performed the following tasks (please list):</w:t>
+      </w:r>
+    </w:p>
+    <w:p>
+      <w:pPr>
+        <w:spacing w:after="0" w:line="240" w:lineRule="auto"/>
+        <w:rPr>
+          <w:rFonts w:ascii="Times New Roman" w:eastAsiaTheme="minorEastAsia" w:hAnsi="Times New Roman" w:cs="Times New Roman"/>
+          <w:sz w:val="24"/>
+          <w:szCs w:val="24"/>
+          <w:lang w:eastAsia="zh-CN"/>
+        </w:rPr>
+      </w:pPr>
+    </w:p>
+    <w:p>
+      <w:pPr>
+        <w:pBdr>
+          <w:top w:val="single" w:sz="12" w:space="1" w:color="000000"/>
+          <w:bottom w:val="single" w:sz="12" w:space="1" w:color="000000"/>
+        </w:pBdr>
+        <w:spacing w:after="0" w:line="240" w:lineRule="auto"/>
+        <w:rPr>
+          <w:rFonts w:ascii="Times New Roman" w:eastAsia="Times New Roman" w:hAnsi="Times New Roman" w:cs="Times New Roman"/>
+          <w:sz w:val="24"/>
+          <w:szCs w:val="24"/>
+        </w:rPr>
+      </w:pPr>
+    </w:p>
+    <w:p>
+      <w:pPr>
+        <w:pBdr>
+          <w:bottom w:val="single" w:sz="12" w:space="1" w:color="000000"/>
+          <w:between w:val="single" w:sz="12" w:space="1" w:color="000000"/>
+        </w:pBdr>
+        <w:spacing w:after="0" w:line="240" w:lineRule="auto"/>
+        <w:rPr>
+          <w:rFonts w:ascii="Times New Roman" w:eastAsia="Times New Roman" w:hAnsi="Times New Roman" w:cs="Times New Roman"/>
+          <w:sz w:val="24"/>
+          <w:szCs w:val="24"/>
+        </w:rPr>
+      </w:pPr>
+    </w:p>
+    <w:p>
+      <w:pPr>
+        <w:pBdr>
+          <w:bottom w:val="single" w:sz="12" w:space="1" w:color="000000"/>
+          <w:between w:val="single" w:sz="12" w:space="1" w:color="000000"/>
+        </w:pBdr>
+        <w:spacing w:after="0" w:line="240" w:lineRule="auto"/>
+        <w:rPr>
+          <w:rFonts w:ascii="Times New Roman" w:eastAsia="Times New Roman" w:hAnsi="Times New Roman" w:cs="Times New Roman"/>
+          <w:sz w:val="24"/>
+          <w:szCs w:val="24"/>
+        </w:rPr>
+      </w:pPr>
+    </w:p>
+    <w:p>
+      <w:pPr>
+        <w:pBdr>
+          <w:bottom w:val="single" w:sz="12" w:space="1" w:color="000000"/>
+          <w:between w:val="single" w:sz="12" w:space="1" w:color="000000"/>
+        </w:pBdr>
+        <w:spacing w:after="0" w:line="240" w:lineRule="auto"/>
+        <w:rPr>
+          <w:rFonts w:ascii="Times New Roman" w:eastAsia="Times New Roman" w:hAnsi="Times New Roman" w:cs="Times New Roman"/>
+          <w:sz w:val="24"/>
+          <w:szCs w:val="24"/>
+        </w:rPr>
+      </w:pPr>
+    </w:p>
+    <w:p>
+      <w:pPr>
+        <w:pBdr>
+          <w:bottom w:val="single" w:sz="12" w:space="1" w:color="000000"/>
+          <w:between w:val="single" w:sz="12" w:space="1" w:color="000000"/>
+        </w:pBdr>
+        <w:spacing w:after="0" w:line="240" w:lineRule="auto"/>
+        <w:rPr>
+          <w:rFonts w:ascii="Times New Roman" w:eastAsia="Times New Roman" w:hAnsi="Times New Roman" w:cs="Times New Roman"/>
+          <w:sz w:val="24"/>
+          <w:szCs w:val="24"/>
+        </w:rPr>
+      </w:pPr>
+    </w:p>
+    <w:p>
+      <w:pPr>
+        <w:pBdr>
+          <w:bottom w:val="single" w:sz="12" w:space="1" w:color="000000"/>
+          <w:between w:val="single" w:sz="12" w:space="1" w:color="000000"/>
+        </w:pBdr>
+        <w:spacing w:after="0" w:line="240" w:lineRule="auto"/>
+        <w:rPr>
+          <w:rFonts w:ascii="Times New Roman" w:eastAsia="Times New Roman" w:hAnsi="Times New Roman" w:cs="Times New Roman"/>
+          <w:sz w:val="24"/>
+          <w:szCs w:val="24"/>
+        </w:rPr>
+      </w:pPr>
+    </w:p>
+    <w:p>
+      <w:pPr>
+        <w:pBdr>
+          <w:bottom w:val="single" w:sz="12" w:space="1" w:color="000000"/>
+          <w:between w:val="single" w:sz="12" w:space="1" w:color="000000"/>
+        </w:pBdr>
+        <w:spacing w:after="0" w:line="240" w:lineRule="auto"/>
+        <w:rPr>
+          <w:rFonts w:ascii="Times New Roman" w:eastAsia="Times New Roman" w:hAnsi="Times New Roman" w:cs="Times New Roman"/>
+          <w:sz w:val="24"/>
+          <w:szCs w:val="24"/>
+        </w:rPr>
+      </w:pPr>
+    </w:p>
+    <w:p>
+      <w:pPr>
+        <w:pBdr>
+          <w:bottom w:val="single" w:sz="12" w:space="1" w:color="000000"/>
+          <w:between w:val="single" w:sz="12" w:space="1" w:color="000000"/>
+        </w:pBdr>
+        <w:spacing w:after="0" w:line="240" w:lineRule="auto"/>
+        <w:rPr>
+          <w:rFonts w:ascii="Times New Roman" w:eastAsia="Times New Roman" w:hAnsi="Times New Roman" w:cs="Times New Roman"/>
+          <w:sz w:val="24"/>
+          <w:szCs w:val="24"/>
+        </w:rPr>
+      </w:pPr>
+    </w:p>
+    <w:p>
+      <w:pPr>
+        <w:pBdr>
+          <w:bottom w:val="single" w:sz="12" w:space="1" w:color="000000"/>
+          <w:between w:val="single" w:sz="12" w:space="1" w:color="000000"/>
+        </w:pBdr>
+        <w:spacing w:after="0" w:line="240" w:lineRule="auto"/>
+        <w:rPr>
+          <w:rFonts w:ascii="Times New Roman" w:eastAsia="Times New Roman" w:hAnsi="Times New Roman" w:cs="Times New Roman"/>
+          <w:sz w:val="24"/>
+          <w:szCs w:val="24"/>
+        </w:rPr>
+      </w:pPr>
+    </w:p>
+    <w:p>
+      <w:pPr>
+        <w:pBdr>
+          <w:bottom w:val="single" w:sz="12" w:space="1" w:color="000000"/>
+          <w:between w:val="single" w:sz="12" w:space="1" w:color="000000"/>
+        </w:pBdr>
+        <w:spacing w:after="0" w:line="240" w:lineRule="auto"/>
+        <w:rPr>
+          <w:rFonts w:ascii="Times New Roman" w:eastAsia="Times New Roman" w:hAnsi="Times New Roman" w:cs="Times New Roman"/>
+          <w:sz w:val="24"/>
+          <w:szCs w:val="24"/>
+        </w:rPr>
+      </w:pPr>
+    </w:p>
+    <w:p>
+      <w:pPr>
+        <w:pBdr>
+          <w:bottom w:val="single" w:sz="12" w:space="1" w:color="000000"/>
+          <w:between w:val="single" w:sz="12" w:space="1" w:color="000000"/>
+        </w:pBdr>
+        <w:spacing w:after="0" w:line="240" w:lineRule="auto"/>
+        <w:rPr>
+          <w:rFonts w:ascii="Times New Roman" w:eastAsia="Times New Roman" w:hAnsi="Times New Roman" w:cs="Times New Roman"/>
+          <w:sz w:val="24"/>
+          <w:szCs w:val="24"/>
+        </w:rPr>
+      </w:pPr>
+    </w:p>
+    <w:p>
+      <w:pPr>
+        <w:pBdr>
+          <w:bottom w:val="single" w:sz="12" w:space="1" w:color="000000"/>
+          <w:between w:val="single" w:sz="12" w:space="1" w:color="000000"/>
+        </w:pBdr>
+        <w:spacing w:after="0" w:line="240" w:lineRule="auto"/>
+        <w:rPr>
+          <w:rFonts w:ascii="Times New Roman" w:eastAsia="Times New Roman" w:hAnsi="Times New Roman" w:cs="Times New Roman"/>
+          <w:sz w:val="24"/>
+          <w:szCs w:val="24"/>
+        </w:rPr>
+      </w:pPr>
+    </w:p>
+    <w:p>
+      <w:pPr>
+        <w:pBdr>
+          <w:bottom w:val="single" w:sz="12" w:space="1" w:color="000000"/>
+          <w:between w:val="single" w:sz="12" w:space="1" w:color="000000"/>
+        </w:pBdr>
+        <w:spacing w:after="0" w:line="240" w:lineRule="auto"/>
+        <w:rPr>
+          <w:rFonts w:ascii="Times New Roman" w:eastAsia="Times New Roman" w:hAnsi="Times New Roman" w:cs="Times New Roman"/>
+          <w:sz w:val="24"/>
+          <w:szCs w:val="24"/>
+        </w:rPr>
+      </w:pPr>
+    </w:p>
+    <w:p>
+      <w:pPr>
+        <w:pBdr>
+          <w:bottom w:val="single" w:sz="12" w:space="1" w:color="000000"/>
+          <w:between w:val="single" w:sz="12" w:space="1" w:color="000000"/>
+        </w:pBdr>
+        <w:spacing w:after="0" w:line="240" w:lineRule="auto"/>
+        <w:rPr>
+          <w:rFonts w:ascii="Times New Roman" w:eastAsia="Times New Roman" w:hAnsi="Times New Roman" w:cs="Times New Roman"/>
+          <w:sz w:val="24"/>
+          <w:szCs w:val="24"/>
+        </w:rPr>
+      </w:pPr>
+    </w:p>
+    <w:p>
+      <w:pPr>
+        <w:spacing w:after="0" w:line="240" w:lineRule="auto"/>
+        <w:jc w:val="both"/>
+        <w:rPr>
+          <w:rFonts w:ascii="Times New Roman" w:eastAsia="Times New Roman" w:hAnsi="Times New Roman" w:cs="Times New Roman"/>
+          <w:i/>
+          <w:sz w:val="24"/>
+          <w:szCs w:val="24"/>
+        </w:rPr>
+      </w:pPr>
+    </w:p>
+    <w:p>
+      <w:pPr>
+        <w:spacing w:after="0" w:line="240" w:lineRule="auto"/>
+        <w:jc w:val="both"/>
+        <w:rPr>
+          <w:rFonts w:ascii="Times New Roman" w:eastAsia="Times New Roman" w:hAnsi="Times New Roman" w:cs="Times New Roman"/>
+          <w:i/>
+          <w:sz w:val="24"/>
+          <w:szCs w:val="24"/>
+        </w:rPr>
+      </w:pPr>
+      <w:r>
+        <w:rPr>
+          <w:rFonts w:ascii="Times New Roman" w:eastAsia="Times New Roman" w:hAnsi="Times New Roman" w:cs="Times New Roman"/>
+          <w:i/>
+          <w:sz w:val="24"/>
+          <w:szCs w:val="24"/>
+        </w:rPr>
+        <w:t xml:space="preserve">I hereby declare that I have assessed this submission and I take full responsibility should there be any inaccuracies, incompleteness, omissions, delays or non-submission. </w:t>
+      </w:r>
+    </w:p>
+    <w:p>
+      <w:pPr>
+        <w:spacing w:after="0" w:line="240" w:lineRule="auto"/>
+        <w:rPr>
+          <w:rFonts w:ascii="Times New Roman" w:eastAsia="Times New Roman" w:hAnsi="Times New Roman" w:cs="Times New Roman"/>
+          <w:sz w:val="24"/>
+          <w:szCs w:val="24"/>
+        </w:rPr>
+      </w:pPr>
+    </w:p>
+    <w:p>
+      <w:pPr>
+        <w:spacing w:after="0" w:line="240" w:lineRule="auto"/>
+        <w:rPr>
+          <w:rFonts w:ascii="Times New Roman" w:eastAsia="Times New Roman" w:hAnsi="Times New Roman" w:cs="Times New Roman"/>
+          <w:sz w:val="24"/>
+          <w:szCs w:val="24"/>
+        </w:rPr>
+      </w:pPr>
+      <w:r>
+        <w:rPr>
+          <w:rFonts w:ascii="Times New Roman" w:eastAsia="Times New Roman" w:hAnsi="Times New Roman" w:cs="Times New Roman"/>
+          <w:sz w:val="24"/>
+          <w:szCs w:val="24"/>
+        </w:rPr>
+        <w:t>Group member’s signature</w:t>
+      </w:r>
+      <w:r>
+        <w:rPr>
+          <w:rFonts w:ascii="Times New Roman" w:eastAsia="Times New Roman" w:hAnsi="Times New Roman" w:cs="Times New Roman"/>
+          <w:sz w:val="24"/>
+          <w:szCs w:val="24"/>
+        </w:rPr>
+        <w:tab/>
+        <w:t>: ________________________________</w:t>
+      </w:r>
+    </w:p>
+    <w:p>
+      <w:pPr>
+        <w:spacing w:after="0" w:line="240" w:lineRule="auto"/>
+        <w:rPr>
+          <w:rFonts w:ascii="Times New Roman" w:eastAsia="Times New Roman" w:hAnsi="Times New Roman" w:cs="Times New Roman"/>
+          <w:sz w:val="24"/>
+          <w:szCs w:val="24"/>
+        </w:rPr>
+      </w:pPr>
+    </w:p>
+    <w:p>
+      <w:pPr>
+        <w:spacing w:after="0" w:line="240" w:lineRule="auto"/>
+        <w:rPr>
+          <w:rFonts w:ascii="Times New Roman" w:eastAsia="Times New Roman" w:hAnsi="Times New Roman" w:cs="Times New Roman"/>
+          <w:sz w:val="24"/>
+          <w:szCs w:val="24"/>
+        </w:rPr>
+      </w:pPr>
+      <w:r>
+        <w:rPr>
+          <w:rFonts w:ascii="Times New Roman" w:eastAsia="Times New Roman" w:hAnsi="Times New Roman" w:cs="Times New Roman"/>
+          <w:sz w:val="24"/>
+          <w:szCs w:val="24"/>
+        </w:rPr>
+        <w:t>Group member’s name</w:t>
+      </w:r>
+      <w:r>
+        <w:rPr>
+          <w:rFonts w:ascii="Times New Roman" w:eastAsia="Times New Roman" w:hAnsi="Times New Roman" w:cs="Times New Roman"/>
+          <w:sz w:val="24"/>
+          <w:szCs w:val="24"/>
+        </w:rPr>
+        <w:tab/>
+        <w:t>: ________________________________</w:t>
+      </w:r>
+    </w:p>
+    <w:p>
+      <w:pPr>
+        <w:spacing w:after="0" w:line="240" w:lineRule="auto"/>
+        <w:rPr>
+          <w:rFonts w:ascii="Times New Roman" w:eastAsia="Times New Roman" w:hAnsi="Times New Roman" w:cs="Times New Roman"/>
+          <w:sz w:val="24"/>
+          <w:szCs w:val="24"/>
+        </w:rPr>
+      </w:pPr>
+    </w:p>
+    <w:p>
+      <w:pPr>
+        <w:spacing w:after="0" w:line="240" w:lineRule="auto"/>
+        <w:rPr>
+          <w:rFonts w:ascii="Times New Roman" w:eastAsia="Times New Roman" w:hAnsi="Times New Roman" w:cs="Times New Roman"/>
+          <w:sz w:val="24"/>
+          <w:szCs w:val="24"/>
+        </w:rPr>
+      </w:pPr>
+      <w:r>
+        <w:rPr>
+          <w:rFonts w:ascii="Times New Roman" w:eastAsia="Times New Roman" w:hAnsi="Times New Roman" w:cs="Times New Roman"/>
+          <w:sz w:val="24"/>
+          <w:szCs w:val="24"/>
+        </w:rPr>
+        <w:t>Group member’s ID</w:t>
+      </w:r>
+      <w:r>
+        <w:rPr>
+          <w:rFonts w:ascii="Times New Roman" w:eastAsia="Times New Roman" w:hAnsi="Times New Roman" w:cs="Times New Roman"/>
+          <w:sz w:val="24"/>
+          <w:szCs w:val="24"/>
+        </w:rPr>
+        <w:tab/>
+      </w:r>
+      <w:r>
+        <w:rPr>
+          <w:rFonts w:ascii="Times New Roman" w:eastAsia="Times New Roman" w:hAnsi="Times New Roman" w:cs="Times New Roman"/>
+          <w:sz w:val="24"/>
+          <w:szCs w:val="24"/>
+        </w:rPr>
+        <w:tab/>
+        <w:t>: ________________________________</w:t>
+      </w:r>
+    </w:p>
+    <w:p>
+      <w:pPr>
+        <w:spacing w:after="0" w:line="240" w:lineRule="auto"/>
+        <w:rPr>
+          <w:rFonts w:ascii="Times New Roman" w:eastAsia="Times New Roman" w:hAnsi="Times New Roman" w:cs="Times New Roman"/>
+          <w:sz w:val="24"/>
+          <w:szCs w:val="24"/>
+        </w:rPr>
+      </w:pPr>
+    </w:p>
+    <w:p>
+      <w:pPr>
+        <w:spacing w:after="0" w:line="240" w:lineRule="auto"/>
+        <w:rPr>
+          <w:rFonts w:ascii="Times New Roman" w:eastAsia="Times New Roman" w:hAnsi="Times New Roman" w:cs="Times New Roman"/>
+          <w:sz w:val="24"/>
+          <w:szCs w:val="24"/>
+        </w:rPr>
+      </w:pPr>
+      <w:r>
+        <w:rPr>
+          <w:rFonts w:ascii="Times New Roman" w:eastAsia="Times New Roman" w:hAnsi="Times New Roman" w:cs="Times New Roman"/>
+          <w:sz w:val="24"/>
+          <w:szCs w:val="24"/>
+        </w:rPr>
+        <w:t>Group member’s tel. no.</w:t>
+      </w:r>
+      <w:r>
+        <w:rPr>
+          <w:rFonts w:ascii="Times New Roman" w:eastAsia="Times New Roman" w:hAnsi="Times New Roman" w:cs="Times New Roman"/>
+          <w:sz w:val="24"/>
+          <w:szCs w:val="24"/>
+        </w:rPr>
+        <w:tab/>
+        <w:t>: ________________________________</w:t>
+      </w:r>
+    </w:p>
+    <w:p>
+      <w:pPr>
+        <w:spacing w:after="0" w:line="240" w:lineRule="auto"/>
+        <w:rPr>
+          <w:rFonts w:ascii="Times New Roman" w:eastAsia="Times New Roman" w:hAnsi="Times New Roman" w:cs="Times New Roman"/>
+          <w:sz w:val="24"/>
+          <w:szCs w:val="24"/>
+        </w:rPr>
+      </w:pPr>
+    </w:p>
+    <w:p>
+      <w:pPr>
+        <w:spacing w:after="0" w:line="240" w:lineRule="auto"/>
+        <w:rPr>
+          <w:rFonts w:ascii="Times New Roman" w:eastAsia="Times New Roman" w:hAnsi="Times New Roman" w:cs="Times New Roman"/>
+          <w:sz w:val="24"/>
+          <w:szCs w:val="24"/>
+        </w:rPr>
+      </w:pPr>
+      <w:r>
+        <w:rPr>
+          <w:rFonts w:ascii="Times New Roman" w:eastAsia="Times New Roman" w:hAnsi="Times New Roman" w:cs="Times New Roman"/>
+          <w:sz w:val="24"/>
+          <w:szCs w:val="24"/>
+        </w:rPr>
+        <w:t>Group member’s email</w:t>
+      </w:r>
+      <w:r>
+        <w:rPr>
+          <w:rFonts w:ascii="Times New Roman" w:eastAsia="Times New Roman" w:hAnsi="Times New Roman" w:cs="Times New Roman"/>
+          <w:sz w:val="24"/>
+          <w:szCs w:val="24"/>
+        </w:rPr>
+        <w:tab/>
+        <w:t>: ________________________________</w:t>
+      </w:r>
+    </w:p>
+    <w:p>
+      <w:pPr>
+        <w:spacing w:after="0" w:line="240" w:lineRule="auto"/>
+        <w:rPr>
+          <w:rFonts w:ascii="Times New Roman" w:eastAsia="Times New Roman" w:hAnsi="Times New Roman" w:cs="Times New Roman"/>
+          <w:sz w:val="24"/>
+          <w:szCs w:val="24"/>
+        </w:rPr>
+      </w:pPr>
+    </w:p>
+    <w:p>
+      <w:pPr>
+        <w:spacing w:after="0" w:line="240" w:lineRule="auto"/>
+        <w:rPr>
+          <w:rFonts w:ascii="Times New Roman" w:eastAsia="Times New Roman" w:hAnsi="Times New Roman" w:cs="Times New Roman"/>
+          <w:sz w:val="24"/>
+          <w:szCs w:val="24"/>
+        </w:rPr>
+      </w:pPr>
+      <w:r>
+        <w:rPr>
+          <w:rFonts w:ascii="Times New Roman" w:eastAsia="Times New Roman" w:hAnsi="Times New Roman" w:cs="Times New Roman"/>
+          <w:sz w:val="24"/>
+          <w:szCs w:val="24"/>
+        </w:rPr>
+        <w:t>Date</w:t>
+      </w:r>
+      <w:r>
+        <w:rPr>
+          <w:rFonts w:ascii="Times New Roman" w:eastAsia="Times New Roman" w:hAnsi="Times New Roman" w:cs="Times New Roman"/>
+          <w:sz w:val="24"/>
+          <w:szCs w:val="24"/>
+        </w:rPr>
+        <w:tab/>
+      </w:r>
+      <w:r>
+        <w:rPr>
+          <w:rFonts w:ascii="Times New Roman" w:eastAsia="Times New Roman" w:hAnsi="Times New Roman" w:cs="Times New Roman"/>
+          <w:sz w:val="24"/>
+          <w:szCs w:val="24"/>
+        </w:rPr>
+        <w:tab/>
+      </w:r>
+      <w:r>
+        <w:rPr>
+          <w:rFonts w:ascii="Times New Roman" w:eastAsia="Times New Roman" w:hAnsi="Times New Roman" w:cs="Times New Roman"/>
+          <w:sz w:val="24"/>
+          <w:szCs w:val="24"/>
+        </w:rPr>
+        <w:tab/>
+      </w:r>
+      <w:r>
+        <w:rPr>
+          <w:rFonts w:ascii="Times New Roman" w:eastAsia="Times New Roman" w:hAnsi="Times New Roman" w:cs="Times New Roman"/>
+          <w:sz w:val="24"/>
+          <w:szCs w:val="24"/>
+        </w:rPr>
+        <w:tab/>
+        <w:t>: ________________________________</w:t>
+      </w:r>
+    </w:p>
+    <w:p>
+      <w:pPr>
+        <w:spacing w:after="0" w:line="240" w:lineRule="auto"/>
+        <w:rPr>
+          <w:rFonts w:ascii="Times New Roman" w:eastAsia="Times New Roman" w:hAnsi="Times New Roman" w:cs="Times New Roman"/>
+          <w:sz w:val="24"/>
+          <w:szCs w:val="24"/>
+        </w:rPr>
+      </w:pPr>
+    </w:p>
+    <w:p>
+      <w:pPr>
+        <w:spacing w:after="0" w:line="240" w:lineRule="auto"/>
+        <w:rPr>
+          <w:rFonts w:ascii="Times New Roman" w:eastAsia="Times New Roman" w:hAnsi="Times New Roman" w:cs="Times New Roman"/>
+          <w:sz w:val="24"/>
+          <w:szCs w:val="24"/>
+        </w:rPr>
+      </w:pPr>
+    </w:p>
+    <w:p>
+      <w:pPr>
+        <w:rPr>
+          <w:rFonts w:ascii="Times New Roman" w:eastAsia="Times New Roman" w:hAnsi="Times New Roman" w:cs="Times New Roman"/>
+          <w:sz w:val="24"/>
+          <w:szCs w:val="24"/>
+        </w:rPr>
+      </w:pPr>
+      <w:r>
+        <w:rPr>
+          <w:rFonts w:ascii="Times New Roman" w:eastAsia="Times New Roman" w:hAnsi="Times New Roman" w:cs="Times New Roman"/>
+          <w:sz w:val="24"/>
+          <w:szCs w:val="24"/>
+        </w:rPr>
+        <w:br w:type="page"/>
+      </w:r>
+    </w:p>
+    <w:p>
+      <w:pPr>
+        <w:spacing w:after="0" w:line="240" w:lineRule="auto"/>
+        <w:jc w:val="both"/>
+        <w:rPr>
+          <w:rFonts w:ascii="Times New Roman" w:eastAsia="Times New Roman" w:hAnsi="Times New Roman" w:cs="Times New Roman"/>
+          <w:b/>
+          <w:sz w:val="24"/>
+          <w:szCs w:val="24"/>
+        </w:rPr>
+      </w:pPr>
+      <w:r>
+        <w:rPr>
+          <w:rFonts w:ascii="Times New Roman" w:eastAsia="Times New Roman" w:hAnsi="Times New Roman" w:cs="Times New Roman"/>
+          <w:b/>
+          <w:sz w:val="24"/>
+          <w:szCs w:val="24"/>
+        </w:rPr>
+        <w:lastRenderedPageBreak/>
+        <w:t xml:space="preserve">Group member declaration </w:t>
+      </w:r>
+    </w:p>
+    <w:p>
+      <w:pPr>
+        <w:spacing w:after="0" w:line="240" w:lineRule="auto"/>
+        <w:jc w:val="center"/>
+        <w:rPr>
+          <w:rFonts w:ascii="Times New Roman" w:eastAsia="Times New Roman" w:hAnsi="Times New Roman" w:cs="Times New Roman"/>
+          <w:i/>
+          <w:sz w:val="24"/>
+          <w:szCs w:val="24"/>
+        </w:rPr>
+      </w:pPr>
+    </w:p>
+    <w:p>
+      <w:pPr>
+        <w:spacing w:after="0" w:line="240" w:lineRule="auto"/>
+        <w:jc w:val="both"/>
+        <w:rPr>
+          <w:rFonts w:ascii="Times New Roman" w:eastAsia="Times New Roman" w:hAnsi="Times New Roman" w:cs="Times New Roman"/>
+          <w:i/>
+          <w:sz w:val="24"/>
+          <w:szCs w:val="24"/>
+        </w:rPr>
+      </w:pPr>
+      <w:r>
+        <w:rPr>
+          <w:rFonts w:ascii="Times New Roman" w:eastAsia="Times New Roman" w:hAnsi="Times New Roman" w:cs="Times New Roman"/>
+          <w:i/>
+          <w:sz w:val="24"/>
+          <w:szCs w:val="24"/>
+        </w:rPr>
+        <w:t xml:space="preserve">(Each group member, including the </w:t>
+      </w:r>
+      <w:r>
+        <w:rPr>
+          <w:rFonts w:ascii="Times New Roman" w:eastAsia="Times New Roman" w:hAnsi="Times New Roman" w:cs="Times New Roman"/>
+          <w:b/>
+          <w:i/>
+          <w:sz w:val="24"/>
+          <w:szCs w:val="24"/>
+        </w:rPr>
+        <w:t>group leader</w:t>
+      </w:r>
+      <w:r>
+        <w:rPr>
+          <w:rFonts w:ascii="Times New Roman" w:eastAsia="Times New Roman" w:hAnsi="Times New Roman" w:cs="Times New Roman"/>
+          <w:i/>
+          <w:sz w:val="24"/>
+          <w:szCs w:val="24"/>
+        </w:rPr>
+        <w:t>, must individually fill up and submit this form)</w:t>
+      </w:r>
+    </w:p>
+    <w:p>
+      <w:pPr>
+        <w:spacing w:after="0" w:line="240" w:lineRule="auto"/>
+        <w:rPr>
+          <w:rFonts w:ascii="Times New Roman" w:eastAsia="Times New Roman" w:hAnsi="Times New Roman" w:cs="Times New Roman"/>
+          <w:sz w:val="24"/>
+          <w:szCs w:val="24"/>
+        </w:rPr>
+      </w:pPr>
+    </w:p>
+    <w:p>
+      <w:pPr>
+        <w:spacing w:after="0" w:line="240" w:lineRule="auto"/>
+        <w:rPr>
+          <w:rFonts w:ascii="Times New Roman" w:eastAsiaTheme="minorEastAsia" w:hAnsi="Times New Roman" w:cs="Times New Roman"/>
+          <w:sz w:val="24"/>
+          <w:szCs w:val="24"/>
+          <w:lang w:eastAsia="zh-CN"/>
+        </w:rPr>
+      </w:pPr>
+      <w:r>
+        <w:rPr>
+          <w:rFonts w:ascii="Times New Roman" w:eastAsia="Times New Roman" w:hAnsi="Times New Roman" w:cs="Times New Roman"/>
+          <w:sz w:val="24"/>
+          <w:szCs w:val="24"/>
+        </w:rPr>
+        <w:t>Group member’s name</w:t>
+      </w:r>
+      <w:r>
+        <w:rPr>
+          <w:rFonts w:ascii="Times New Roman" w:eastAsia="Times New Roman" w:hAnsi="Times New Roman" w:cs="Times New Roman"/>
+          <w:sz w:val="24"/>
+          <w:szCs w:val="24"/>
+        </w:rPr>
+        <w:tab/>
+        <w:t xml:space="preserve">: </w:t>
+      </w:r>
+    </w:p>
+    <w:p>
+      <w:pPr>
+        <w:spacing w:after="0" w:line="240" w:lineRule="auto"/>
+        <w:rPr>
+          <w:rFonts w:ascii="Times New Roman" w:eastAsia="Times New Roman" w:hAnsi="Times New Roman" w:cs="Times New Roman"/>
+          <w:sz w:val="24"/>
+          <w:szCs w:val="24"/>
+        </w:rPr>
+      </w:pPr>
+    </w:p>
+    <w:p>
+      <w:pPr>
+        <w:spacing w:after="0" w:line="240" w:lineRule="auto"/>
+        <w:jc w:val="both"/>
+        <w:rPr>
+          <w:rFonts w:ascii="Times New Roman" w:eastAsia="Times New Roman" w:hAnsi="Times New Roman" w:cs="Times New Roman"/>
+          <w:sz w:val="24"/>
+          <w:szCs w:val="24"/>
+        </w:rPr>
+      </w:pPr>
+      <w:proofErr w:type="gramStart"/>
+      <w:r>
+        <w:rPr>
+          <w:rFonts w:ascii="Times New Roman" w:eastAsia="Times New Roman" w:hAnsi="Times New Roman" w:cs="Times New Roman"/>
+          <w:sz w:val="24"/>
+          <w:szCs w:val="24"/>
+        </w:rPr>
+        <w:t>For the purpose of</w:t>
+      </w:r>
+      <w:proofErr w:type="gramEnd"/>
+      <w:r>
+        <w:rPr>
+          <w:rFonts w:ascii="Times New Roman" w:eastAsia="Times New Roman" w:hAnsi="Times New Roman" w:cs="Times New Roman"/>
+          <w:sz w:val="24"/>
+          <w:szCs w:val="24"/>
+        </w:rPr>
+        <w:t xml:space="preserve"> completing this assignment, I have performed the following tasks (please list):</w:t>
+      </w:r>
+    </w:p>
+    <w:p>
+      <w:pPr>
+        <w:spacing w:after="0" w:line="240" w:lineRule="auto"/>
+        <w:rPr>
+          <w:rFonts w:ascii="Times New Roman" w:eastAsiaTheme="minorEastAsia" w:hAnsi="Times New Roman" w:cs="Times New Roman"/>
+          <w:sz w:val="24"/>
+          <w:szCs w:val="24"/>
+          <w:lang w:eastAsia="zh-CN"/>
+        </w:rPr>
+      </w:pPr>
+    </w:p>
+    <w:p>
+      <w:pPr>
+        <w:pBdr>
+          <w:top w:val="single" w:sz="12" w:space="1" w:color="000000"/>
+          <w:bottom w:val="single" w:sz="12" w:space="1" w:color="000000"/>
+        </w:pBdr>
+        <w:spacing w:after="0" w:line="240" w:lineRule="auto"/>
+        <w:rPr>
+          <w:rFonts w:ascii="Times New Roman" w:eastAsia="Times New Roman" w:hAnsi="Times New Roman" w:cs="Times New Roman"/>
+          <w:sz w:val="24"/>
+          <w:szCs w:val="24"/>
+        </w:rPr>
+      </w:pPr>
+    </w:p>
+    <w:p>
+      <w:pPr>
+        <w:pBdr>
+          <w:bottom w:val="single" w:sz="12" w:space="1" w:color="000000"/>
+          <w:between w:val="single" w:sz="12" w:space="1" w:color="000000"/>
+        </w:pBdr>
+        <w:spacing w:after="0" w:line="240" w:lineRule="auto"/>
+        <w:rPr>
+          <w:rFonts w:ascii="Times New Roman" w:eastAsia="Times New Roman" w:hAnsi="Times New Roman" w:cs="Times New Roman"/>
+          <w:sz w:val="24"/>
+          <w:szCs w:val="24"/>
+        </w:rPr>
+      </w:pPr>
+    </w:p>
+    <w:p>
+      <w:pPr>
+        <w:pBdr>
+          <w:bottom w:val="single" w:sz="12" w:space="1" w:color="000000"/>
+          <w:between w:val="single" w:sz="12" w:space="1" w:color="000000"/>
+        </w:pBdr>
+        <w:spacing w:after="0" w:line="240" w:lineRule="auto"/>
+        <w:rPr>
+          <w:rFonts w:ascii="Times New Roman" w:eastAsia="Times New Roman" w:hAnsi="Times New Roman" w:cs="Times New Roman"/>
+          <w:sz w:val="24"/>
+          <w:szCs w:val="24"/>
+        </w:rPr>
+      </w:pPr>
+    </w:p>
+    <w:p>
+      <w:pPr>
+        <w:pBdr>
+          <w:bottom w:val="single" w:sz="12" w:space="1" w:color="000000"/>
+          <w:between w:val="single" w:sz="12" w:space="1" w:color="000000"/>
+        </w:pBdr>
+        <w:spacing w:after="0" w:line="240" w:lineRule="auto"/>
+        <w:rPr>
+          <w:rFonts w:ascii="Times New Roman" w:eastAsia="Times New Roman" w:hAnsi="Times New Roman" w:cs="Times New Roman"/>
+          <w:sz w:val="24"/>
+          <w:szCs w:val="24"/>
+        </w:rPr>
+      </w:pPr>
+    </w:p>
+    <w:p>
+      <w:pPr>
+        <w:pBdr>
+          <w:bottom w:val="single" w:sz="12" w:space="1" w:color="000000"/>
+          <w:between w:val="single" w:sz="12" w:space="1" w:color="000000"/>
+        </w:pBdr>
+        <w:spacing w:after="0" w:line="240" w:lineRule="auto"/>
+        <w:rPr>
+          <w:rFonts w:ascii="Times New Roman" w:eastAsia="Times New Roman" w:hAnsi="Times New Roman" w:cs="Times New Roman"/>
+          <w:sz w:val="24"/>
+          <w:szCs w:val="24"/>
+        </w:rPr>
+      </w:pPr>
+    </w:p>
+    <w:p>
+      <w:pPr>
+        <w:pBdr>
+          <w:bottom w:val="single" w:sz="12" w:space="1" w:color="000000"/>
+          <w:between w:val="single" w:sz="12" w:space="1" w:color="000000"/>
+        </w:pBdr>
+        <w:spacing w:after="0" w:line="240" w:lineRule="auto"/>
+        <w:rPr>
+          <w:rFonts w:ascii="Times New Roman" w:eastAsia="Times New Roman" w:hAnsi="Times New Roman" w:cs="Times New Roman"/>
+          <w:sz w:val="24"/>
+          <w:szCs w:val="24"/>
+        </w:rPr>
+      </w:pPr>
+    </w:p>
+    <w:p>
+      <w:pPr>
+        <w:pBdr>
+          <w:bottom w:val="single" w:sz="12" w:space="1" w:color="000000"/>
+          <w:between w:val="single" w:sz="12" w:space="1" w:color="000000"/>
+        </w:pBdr>
+        <w:spacing w:after="0" w:line="240" w:lineRule="auto"/>
+        <w:rPr>
+          <w:rFonts w:ascii="Times New Roman" w:eastAsia="Times New Roman" w:hAnsi="Times New Roman" w:cs="Times New Roman"/>
+          <w:sz w:val="24"/>
+          <w:szCs w:val="24"/>
+        </w:rPr>
+      </w:pPr>
+    </w:p>
+    <w:p>
+      <w:pPr>
+        <w:pBdr>
+          <w:bottom w:val="single" w:sz="12" w:space="1" w:color="000000"/>
+          <w:between w:val="single" w:sz="12" w:space="1" w:color="000000"/>
+        </w:pBdr>
+        <w:spacing w:after="0" w:line="240" w:lineRule="auto"/>
+        <w:rPr>
+          <w:rFonts w:ascii="Times New Roman" w:eastAsia="Times New Roman" w:hAnsi="Times New Roman" w:cs="Times New Roman"/>
+          <w:sz w:val="24"/>
+          <w:szCs w:val="24"/>
+        </w:rPr>
+      </w:pPr>
+    </w:p>
+    <w:p>
+      <w:pPr>
+        <w:pBdr>
+          <w:bottom w:val="single" w:sz="12" w:space="1" w:color="000000"/>
+          <w:between w:val="single" w:sz="12" w:space="1" w:color="000000"/>
+        </w:pBdr>
+        <w:spacing w:after="0" w:line="240" w:lineRule="auto"/>
+        <w:rPr>
+          <w:rFonts w:ascii="Times New Roman" w:eastAsia="Times New Roman" w:hAnsi="Times New Roman" w:cs="Times New Roman"/>
+          <w:sz w:val="24"/>
+          <w:szCs w:val="24"/>
+        </w:rPr>
+      </w:pPr>
+    </w:p>
+    <w:p>
+      <w:pPr>
+        <w:pBdr>
+          <w:bottom w:val="single" w:sz="12" w:space="1" w:color="000000"/>
+          <w:between w:val="single" w:sz="12" w:space="1" w:color="000000"/>
+        </w:pBdr>
+        <w:spacing w:after="0" w:line="240" w:lineRule="auto"/>
+        <w:rPr>
+          <w:rFonts w:ascii="Times New Roman" w:eastAsia="Times New Roman" w:hAnsi="Times New Roman" w:cs="Times New Roman"/>
+          <w:sz w:val="24"/>
+          <w:szCs w:val="24"/>
+        </w:rPr>
+      </w:pPr>
+    </w:p>
+    <w:p>
+      <w:pPr>
+        <w:pBdr>
+          <w:bottom w:val="single" w:sz="12" w:space="1" w:color="000000"/>
+          <w:between w:val="single" w:sz="12" w:space="1" w:color="000000"/>
+        </w:pBdr>
+        <w:spacing w:after="0" w:line="240" w:lineRule="auto"/>
+        <w:rPr>
+          <w:rFonts w:ascii="Times New Roman" w:eastAsia="Times New Roman" w:hAnsi="Times New Roman" w:cs="Times New Roman"/>
+          <w:sz w:val="24"/>
+          <w:szCs w:val="24"/>
+        </w:rPr>
+      </w:pPr>
+    </w:p>
+    <w:p>
+      <w:pPr>
+        <w:pBdr>
+          <w:bottom w:val="single" w:sz="12" w:space="1" w:color="000000"/>
+          <w:between w:val="single" w:sz="12" w:space="1" w:color="000000"/>
+        </w:pBdr>
+        <w:spacing w:after="0" w:line="240" w:lineRule="auto"/>
+        <w:rPr>
+          <w:rFonts w:ascii="Times New Roman" w:eastAsia="Times New Roman" w:hAnsi="Times New Roman" w:cs="Times New Roman"/>
+          <w:sz w:val="24"/>
+          <w:szCs w:val="24"/>
+        </w:rPr>
+      </w:pPr>
+    </w:p>
+    <w:p>
+      <w:pPr>
+        <w:pBdr>
+          <w:bottom w:val="single" w:sz="12" w:space="1" w:color="000000"/>
+          <w:between w:val="single" w:sz="12" w:space="1" w:color="000000"/>
+        </w:pBdr>
+        <w:spacing w:after="0" w:line="240" w:lineRule="auto"/>
+        <w:rPr>
+          <w:rFonts w:ascii="Times New Roman" w:eastAsia="Times New Roman" w:hAnsi="Times New Roman" w:cs="Times New Roman"/>
+          <w:sz w:val="24"/>
+          <w:szCs w:val="24"/>
+        </w:rPr>
+      </w:pPr>
+    </w:p>
+    <w:p>
+      <w:pPr>
+        <w:pBdr>
+          <w:bottom w:val="single" w:sz="12" w:space="1" w:color="000000"/>
+          <w:between w:val="single" w:sz="12" w:space="1" w:color="000000"/>
+        </w:pBdr>
+        <w:spacing w:after="0" w:line="240" w:lineRule="auto"/>
+        <w:rPr>
+          <w:rFonts w:ascii="Times New Roman" w:eastAsia="Times New Roman" w:hAnsi="Times New Roman" w:cs="Times New Roman"/>
+          <w:sz w:val="24"/>
+          <w:szCs w:val="24"/>
+        </w:rPr>
+      </w:pPr>
+    </w:p>
+    <w:p>
+      <w:pPr>
+        <w:spacing w:after="0" w:line="240" w:lineRule="auto"/>
+        <w:jc w:val="both"/>
+        <w:rPr>
+          <w:rFonts w:ascii="Times New Roman" w:eastAsia="Times New Roman" w:hAnsi="Times New Roman" w:cs="Times New Roman"/>
+          <w:i/>
+          <w:sz w:val="24"/>
+          <w:szCs w:val="24"/>
+        </w:rPr>
+      </w:pPr>
+    </w:p>
+    <w:p>
+      <w:pPr>
+        <w:spacing w:after="0" w:line="240" w:lineRule="auto"/>
+        <w:jc w:val="both"/>
+        <w:rPr>
+          <w:rFonts w:ascii="Times New Roman" w:eastAsia="Times New Roman" w:hAnsi="Times New Roman" w:cs="Times New Roman"/>
+          <w:i/>
+          <w:sz w:val="24"/>
+          <w:szCs w:val="24"/>
+        </w:rPr>
+      </w:pPr>
+      <w:r>
+        <w:rPr>
+          <w:rFonts w:ascii="Times New Roman" w:eastAsia="Times New Roman" w:hAnsi="Times New Roman" w:cs="Times New Roman"/>
+          <w:i/>
+          <w:sz w:val="24"/>
+          <w:szCs w:val="24"/>
+        </w:rPr>
+        <w:t xml:space="preserve">I hereby declare that I have assessed this submission and I take full responsibility should there be any inaccuracies, incompleteness, omissions, delays or non-submission. </w:t>
+      </w:r>
+    </w:p>
+    <w:p>
+      <w:pPr>
+        <w:spacing w:after="0" w:line="240" w:lineRule="auto"/>
+        <w:rPr>
+          <w:rFonts w:ascii="Times New Roman" w:eastAsia="Times New Roman" w:hAnsi="Times New Roman" w:cs="Times New Roman"/>
+          <w:sz w:val="24"/>
+          <w:szCs w:val="24"/>
+        </w:rPr>
+      </w:pPr>
+    </w:p>
+    <w:p>
+      <w:pPr>
+        <w:spacing w:after="0" w:line="240" w:lineRule="auto"/>
+        <w:rPr>
+          <w:rFonts w:ascii="Times New Roman" w:eastAsia="Times New Roman" w:hAnsi="Times New Roman" w:cs="Times New Roman"/>
+          <w:sz w:val="24"/>
+          <w:szCs w:val="24"/>
+        </w:rPr>
+      </w:pPr>
+      <w:r>
+        <w:rPr>
+          <w:rFonts w:ascii="Times New Roman" w:eastAsia="Times New Roman" w:hAnsi="Times New Roman" w:cs="Times New Roman"/>
+          <w:sz w:val="24"/>
+          <w:szCs w:val="24"/>
+        </w:rPr>
+        <w:t>Group member’s signature</w:t>
+      </w:r>
+      <w:r>
+        <w:rPr>
+          <w:rFonts w:ascii="Times New Roman" w:eastAsia="Times New Roman" w:hAnsi="Times New Roman" w:cs="Times New Roman"/>
+          <w:sz w:val="24"/>
+          <w:szCs w:val="24"/>
+        </w:rPr>
+        <w:tab/>
+        <w:t>: ________________________________</w:t>
+      </w:r>
+    </w:p>
+    <w:p>
+      <w:pPr>
+        <w:spacing w:after="0" w:line="240" w:lineRule="auto"/>
+        <w:rPr>
+          <w:rFonts w:ascii="Times New Roman" w:eastAsia="Times New Roman" w:hAnsi="Times New Roman" w:cs="Times New Roman"/>
+          <w:sz w:val="24"/>
+          <w:szCs w:val="24"/>
+        </w:rPr>
+      </w:pPr>
+    </w:p>
+    <w:p>
+      <w:pPr>
+        <w:spacing w:after="0" w:line="240" w:lineRule="auto"/>
+        <w:rPr>
+          <w:rFonts w:ascii="Times New Roman" w:eastAsia="Times New Roman" w:hAnsi="Times New Roman" w:cs="Times New Roman"/>
+          <w:sz w:val="24"/>
+          <w:szCs w:val="24"/>
+        </w:rPr>
+      </w:pPr>
+      <w:r>
+        <w:rPr>
+          <w:rFonts w:ascii="Times New Roman" w:eastAsia="Times New Roman" w:hAnsi="Times New Roman" w:cs="Times New Roman"/>
+          <w:sz w:val="24"/>
+          <w:szCs w:val="24"/>
+        </w:rPr>
+        <w:t>Group member’s name</w:t>
+      </w:r>
+      <w:r>
+        <w:rPr>
+          <w:rFonts w:ascii="Times New Roman" w:eastAsia="Times New Roman" w:hAnsi="Times New Roman" w:cs="Times New Roman"/>
+          <w:sz w:val="24"/>
+          <w:szCs w:val="24"/>
+        </w:rPr>
+        <w:tab/>
+        <w:t>: ________________________________</w:t>
+      </w:r>
+    </w:p>
+    <w:p>
+      <w:pPr>
+        <w:spacing w:after="0" w:line="240" w:lineRule="auto"/>
+        <w:rPr>
+          <w:rFonts w:ascii="Times New Roman" w:eastAsia="Times New Roman" w:hAnsi="Times New Roman" w:cs="Times New Roman"/>
+          <w:sz w:val="24"/>
+          <w:szCs w:val="24"/>
+        </w:rPr>
+      </w:pPr>
+    </w:p>
+    <w:p>
+      <w:pPr>
+        <w:spacing w:after="0" w:line="240" w:lineRule="auto"/>
+        <w:rPr>
+          <w:rFonts w:ascii="Times New Roman" w:eastAsia="Times New Roman" w:hAnsi="Times New Roman" w:cs="Times New Roman"/>
+          <w:sz w:val="24"/>
+          <w:szCs w:val="24"/>
+        </w:rPr>
+      </w:pPr>
+      <w:r>
+        <w:rPr>
+          <w:rFonts w:ascii="Times New Roman" w:eastAsia="Times New Roman" w:hAnsi="Times New Roman" w:cs="Times New Roman"/>
+          <w:sz w:val="24"/>
+          <w:szCs w:val="24"/>
+        </w:rPr>
+        <w:t>Group member’s ID</w:t>
+      </w:r>
+      <w:r>
+        <w:rPr>
+          <w:rFonts w:ascii="Times New Roman" w:eastAsia="Times New Roman" w:hAnsi="Times New Roman" w:cs="Times New Roman"/>
+          <w:sz w:val="24"/>
+          <w:szCs w:val="24"/>
+        </w:rPr>
+        <w:tab/>
+      </w:r>
+      <w:r>
+        <w:rPr>
+          <w:rFonts w:ascii="Times New Roman" w:eastAsia="Times New Roman" w:hAnsi="Times New Roman" w:cs="Times New Roman"/>
+          <w:sz w:val="24"/>
+          <w:szCs w:val="24"/>
+        </w:rPr>
+        <w:tab/>
+        <w:t>: ________________________________</w:t>
+      </w:r>
+    </w:p>
+    <w:p>
+      <w:pPr>
+        <w:spacing w:after="0" w:line="240" w:lineRule="auto"/>
+        <w:rPr>
+          <w:rFonts w:ascii="Times New Roman" w:eastAsia="Times New Roman" w:hAnsi="Times New Roman" w:cs="Times New Roman"/>
+          <w:sz w:val="24"/>
+          <w:szCs w:val="24"/>
+        </w:rPr>
+      </w:pPr>
+    </w:p>
+    <w:p>
+      <w:pPr>
+        <w:spacing w:after="0" w:line="240" w:lineRule="auto"/>
+        <w:rPr>
+          <w:rFonts w:ascii="Times New Roman" w:eastAsia="Times New Roman" w:hAnsi="Times New Roman" w:cs="Times New Roman"/>
+          <w:sz w:val="24"/>
+          <w:szCs w:val="24"/>
+        </w:rPr>
+      </w:pPr>
+      <w:r>
+        <w:rPr>
+          <w:rFonts w:ascii="Times New Roman" w:eastAsia="Times New Roman" w:hAnsi="Times New Roman" w:cs="Times New Roman"/>
+          <w:sz w:val="24"/>
+          <w:szCs w:val="24"/>
+        </w:rPr>
+        <w:t>Group member’s tel. no.</w:t>
+      </w:r>
+      <w:r>
+        <w:rPr>
+          <w:rFonts w:ascii="Times New Roman" w:eastAsia="Times New Roman" w:hAnsi="Times New Roman" w:cs="Times New Roman"/>
+          <w:sz w:val="24"/>
+          <w:szCs w:val="24"/>
+        </w:rPr>
+        <w:tab/>
+        <w:t>: ________________________________</w:t>
+      </w:r>
+    </w:p>
+    <w:p>
+      <w:pPr>
+        <w:spacing w:after="0" w:line="240" w:lineRule="auto"/>
+        <w:rPr>
+          <w:rFonts w:ascii="Times New Roman" w:eastAsia="Times New Roman" w:hAnsi="Times New Roman" w:cs="Times New Roman"/>
+          <w:sz w:val="24"/>
+          <w:szCs w:val="24"/>
+        </w:rPr>
+      </w:pPr>
+    </w:p>
+    <w:p>
+      <w:pPr>
+        <w:spacing w:after="0" w:line="240" w:lineRule="auto"/>
+        <w:rPr>
+          <w:rFonts w:ascii="Times New Roman" w:eastAsia="Times New Roman" w:hAnsi="Times New Roman" w:cs="Times New Roman"/>
+          <w:sz w:val="24"/>
+          <w:szCs w:val="24"/>
+        </w:rPr>
+      </w:pPr>
+      <w:r>
+        <w:rPr>
+          <w:rFonts w:ascii="Times New Roman" w:eastAsia="Times New Roman" w:hAnsi="Times New Roman" w:cs="Times New Roman"/>
+          <w:sz w:val="24"/>
+          <w:szCs w:val="24"/>
+        </w:rPr>
+        <w:t>Group member’s email</w:t>
+      </w:r>
+      <w:r>
+        <w:rPr>
+          <w:rFonts w:ascii="Times New Roman" w:eastAsia="Times New Roman" w:hAnsi="Times New Roman" w:cs="Times New Roman"/>
+          <w:sz w:val="24"/>
+          <w:szCs w:val="24"/>
+        </w:rPr>
+        <w:tab/>
+        <w:t>: ________________________________</w:t>
+      </w:r>
+    </w:p>
+    <w:p>
+      <w:pPr>
+        <w:spacing w:after="0" w:line="240" w:lineRule="auto"/>
+        <w:rPr>
+          <w:rFonts w:ascii="Times New Roman" w:eastAsia="Times New Roman" w:hAnsi="Times New Roman" w:cs="Times New Roman"/>
+          <w:sz w:val="24"/>
+          <w:szCs w:val="24"/>
+        </w:rPr>
+      </w:pPr>
+    </w:p>
+    <w:p>
+      <w:pPr>
+        <w:spacing w:after="0" w:line="240" w:lineRule="auto"/>
+        <w:rPr>
+          <w:rFonts w:ascii="Times New Roman" w:eastAsia="Times New Roman" w:hAnsi="Times New Roman" w:cs="Times New Roman"/>
+          <w:sz w:val="24"/>
+          <w:szCs w:val="24"/>
+        </w:rPr>
+      </w:pPr>
+      <w:r>
+        <w:rPr>
+          <w:rFonts w:ascii="Times New Roman" w:eastAsia="Times New Roman" w:hAnsi="Times New Roman" w:cs="Times New Roman"/>
+          <w:sz w:val="24"/>
+          <w:szCs w:val="24"/>
+        </w:rPr>
+        <w:t>Date</w:t>
+      </w:r>
+      <w:r>
+        <w:rPr>
+          <w:rFonts w:ascii="Times New Roman" w:eastAsia="Times New Roman" w:hAnsi="Times New Roman" w:cs="Times New Roman"/>
+          <w:sz w:val="24"/>
+          <w:szCs w:val="24"/>
+        </w:rPr>
+        <w:tab/>
+      </w:r>
+      <w:r>
+        <w:rPr>
+          <w:rFonts w:ascii="Times New Roman" w:eastAsia="Times New Roman" w:hAnsi="Times New Roman" w:cs="Times New Roman"/>
+          <w:sz w:val="24"/>
+          <w:szCs w:val="24"/>
+        </w:rPr>
+        <w:tab/>
+      </w:r>
+      <w:r>
+        <w:rPr>
+          <w:rFonts w:ascii="Times New Roman" w:eastAsia="Times New Roman" w:hAnsi="Times New Roman" w:cs="Times New Roman"/>
+          <w:sz w:val="24"/>
+          <w:szCs w:val="24"/>
+        </w:rPr>
+        <w:tab/>
+      </w:r>
+      <w:r>
+        <w:rPr>
+          <w:rFonts w:ascii="Times New Roman" w:eastAsia="Times New Roman" w:hAnsi="Times New Roman" w:cs="Times New Roman"/>
+          <w:sz w:val="24"/>
+          <w:szCs w:val="24"/>
+        </w:rPr>
+        <w:tab/>
+        <w:t>: ________________________________</w:t>
+      </w:r>
+    </w:p>
+    <w:p>
+      <w:pPr>
+        <w:spacing w:after="0" w:line="240" w:lineRule="auto"/>
+        <w:rPr>
+          <w:rFonts w:ascii="Times New Roman" w:eastAsia="Times New Roman" w:hAnsi="Times New Roman" w:cs="Times New Roman"/>
+          <w:sz w:val="24"/>
+          <w:szCs w:val="24"/>
+        </w:rPr>
+      </w:pPr>
+    </w:p>
+    <w:p>
+      <w:pPr>
+        <w:spacing w:after="0" w:line="240" w:lineRule="auto"/>
+        <w:rPr>
+          <w:rFonts w:ascii="Times New Roman" w:eastAsia="Times New Roman" w:hAnsi="Times New Roman" w:cs="Times New Roman"/>
+          <w:sz w:val="24"/>
+          <w:szCs w:val="24"/>
+        </w:rPr>
+      </w:pPr>
+    </w:p>
+    <w:p>
+      <w:pPr>
+        <w:spacing w:after="0" w:line="240" w:lineRule="auto"/>
+        <w:rPr>
+          <w:rFonts w:ascii="Times New Roman" w:eastAsia="Times New Roman" w:hAnsi="Times New Roman" w:cs="Times New Roman"/>
+          <w:sz w:val="24"/>
+          <w:szCs w:val="24"/>
+        </w:rPr>
+      </w:pPr>
+    </w:p>
+    <w:p>
+      <w:pPr>
+        <w:spacing w:after="0" w:line="240" w:lineRule="auto"/>
+        <w:rPr>
+          <w:rFonts w:ascii="Times New Roman" w:eastAsia="Times New Roman" w:hAnsi="Times New Roman" w:cs="Times New Roman"/>
+          <w:sz w:val="24"/>
+          <w:szCs w:val="24"/>
+        </w:rPr>
+      </w:pPr>
+    </w:p>
+    <w:p>
+      <w:pPr>
+        <w:spacing w:after="0" w:line="240" w:lineRule="auto"/>
+        <w:rPr>
+          <w:rFonts w:ascii="Times New Roman" w:eastAsia="Times New Roman" w:hAnsi="Times New Roman" w:cs="Times New Roman"/>
+          <w:sz w:val="24"/>
+          <w:szCs w:val="24"/>
+        </w:rPr>
+      </w:pPr>
+    </w:p>
+    <w:p>
+      <w:pPr>
+        <w:spacing w:after="0" w:line="240" w:lineRule="auto"/>
+        <w:rPr>
+          <w:rFonts w:ascii="Times New Roman" w:eastAsia="Times New Roman" w:hAnsi="Times New Roman" w:cs="Times New Roman"/>
+          <w:sz w:val="24"/>
+          <w:szCs w:val="24"/>
+        </w:rPr>
+      </w:pPr>
+    </w:p>
+    <w:p>
+      <w:pPr>
+        <w:rPr>
+          <w:rFonts w:ascii="Times New Roman" w:eastAsia="Times New Roman" w:hAnsi="Times New Roman" w:cs="Times New Roman"/>
+          <w:b/>
+          <w:bCs/>
+          <w:sz w:val="24"/>
+          <w:szCs w:val="24"/>
+        </w:rPr>
+      </w:pPr>
+      <w:r>
+        <w:rPr>
+          <w:rFonts w:ascii="Times New Roman" w:eastAsia="Times New Roman" w:hAnsi="Times New Roman" w:cs="Times New Roman"/>
+          <w:b/>
+          <w:bCs/>
+          <w:sz w:val="24"/>
+          <w:szCs w:val="24"/>
+        </w:rPr>
+        <w:br w:type="page"/>
+      </w:r>
     </w:p>
     <w:p>
       <w:pPr>
@@ -2268,44 +4450,146 @@
     </w:p>
     <w:p>
       <w:pPr>
-        <w:pStyle w:val="NormalWeb"/>
-        <w:numPr>
-          <w:ilvl w:val="0"/>
-          <w:numId w:val="22"/>
-        </w:numPr>
-        <w:spacing w:before="0" w:beforeAutospacing="0" w:after="0" w:afterAutospacing="0" w:line="360" w:lineRule="auto"/>
+        <w:spacing w:line="360" w:lineRule="auto"/>
+        <w:ind w:firstLine="720"/>
         <w:jc w:val="both"/>
-        <w:textAlignment w:val="baseline"/>
-        <w:rPr>
-          <w:color w:val="000000"/>
-        </w:rPr>
-      </w:pPr>
-      <w:r>
-        <w:rPr>
-          <w:color w:val="000000"/>
-        </w:rPr>
-        <w:t>Provide brief overview of purpose and functionality. (3 marks)</w:t>
-      </w:r>
-    </w:p>
-    <w:p>
-      <w:pPr>
-        <w:pStyle w:val="NormalWeb"/>
-        <w:numPr>
-          <w:ilvl w:val="0"/>
-          <w:numId w:val="22"/>
-        </w:numPr>
-        <w:spacing w:before="0" w:beforeAutospacing="0" w:after="0" w:afterAutospacing="0" w:line="360" w:lineRule="auto"/>
+        <w:rPr>
+          <w:rFonts w:ascii="Times New Roman" w:eastAsiaTheme="minorEastAsia" w:hAnsi="Times New Roman" w:cs="Times New Roman"/>
+          <w:sz w:val="24"/>
+          <w:szCs w:val="24"/>
+          <w:lang w:eastAsia="zh-CN"/>
+        </w:rPr>
+      </w:pPr>
+      <w:r>
+        <w:rPr>
+          <w:rFonts w:ascii="Times New Roman" w:eastAsiaTheme="minorEastAsia" w:hAnsi="Times New Roman" w:cs="Times New Roman"/>
+          <w:sz w:val="24"/>
+          <w:szCs w:val="24"/>
+          <w:lang w:eastAsia="zh-CN"/>
+        </w:rPr>
+        <w:t xml:space="preserve">The Cloth &amp; Co mobile application is intended to offer our consumers a shopping experience that is both user-friendly and seamless. This user manual functions as an exhaustive guide to assist you in navigating and </w:t>
+      </w:r>
+      <w:proofErr w:type="spellStart"/>
+      <w:r>
+        <w:rPr>
+          <w:rFonts w:ascii="Times New Roman" w:eastAsiaTheme="minorEastAsia" w:hAnsi="Times New Roman" w:cs="Times New Roman"/>
+          <w:sz w:val="24"/>
+          <w:szCs w:val="24"/>
+          <w:lang w:eastAsia="zh-CN"/>
+        </w:rPr>
+        <w:t>utilising</w:t>
+      </w:r>
+      <w:proofErr w:type="spellEnd"/>
+      <w:r>
+        <w:rPr>
+          <w:rFonts w:ascii="Times New Roman" w:eastAsiaTheme="minorEastAsia" w:hAnsi="Times New Roman" w:cs="Times New Roman"/>
+          <w:sz w:val="24"/>
+          <w:szCs w:val="24"/>
+          <w:lang w:eastAsia="zh-CN"/>
+        </w:rPr>
+        <w:t xml:space="preserve"> </w:t>
+      </w:r>
+      <w:proofErr w:type="gramStart"/>
+      <w:r>
+        <w:rPr>
+          <w:rFonts w:ascii="Times New Roman" w:eastAsiaTheme="minorEastAsia" w:hAnsi="Times New Roman" w:cs="Times New Roman"/>
+          <w:sz w:val="24"/>
+          <w:szCs w:val="24"/>
+          <w:lang w:eastAsia="zh-CN"/>
+        </w:rPr>
+        <w:t>all of</w:t>
+      </w:r>
+      <w:proofErr w:type="gramEnd"/>
+      <w:r>
+        <w:rPr>
+          <w:rFonts w:ascii="Times New Roman" w:eastAsiaTheme="minorEastAsia" w:hAnsi="Times New Roman" w:cs="Times New Roman"/>
+          <w:sz w:val="24"/>
+          <w:szCs w:val="24"/>
+          <w:lang w:eastAsia="zh-CN"/>
+        </w:rPr>
+        <w:t xml:space="preserve"> the features and functionalities of our application. Our application provides a variety of features, such as a gallery of high-quality images, a product listing page with detailed descriptions, an intuitive cart function, a </w:t>
+      </w:r>
+      <w:proofErr w:type="spellStart"/>
+      <w:r>
+        <w:rPr>
+          <w:rFonts w:ascii="Times New Roman" w:eastAsiaTheme="minorEastAsia" w:hAnsi="Times New Roman" w:cs="Times New Roman"/>
+          <w:sz w:val="24"/>
+          <w:szCs w:val="24"/>
+          <w:lang w:eastAsia="zh-CN"/>
+        </w:rPr>
+        <w:t>wishlist</w:t>
+      </w:r>
+      <w:proofErr w:type="spellEnd"/>
+      <w:r>
+        <w:rPr>
+          <w:rFonts w:ascii="Times New Roman" w:eastAsiaTheme="minorEastAsia" w:hAnsi="Times New Roman" w:cs="Times New Roman"/>
+          <w:sz w:val="24"/>
+          <w:szCs w:val="24"/>
+          <w:lang w:eastAsia="zh-CN"/>
+        </w:rPr>
+        <w:t xml:space="preserve"> for future purchases, order invoices, and real-time shipping tracking. These features guarantee a seamless purchasing experience from the moment a product is discovered to the moment the order is fulfilled.</w:t>
+      </w:r>
+    </w:p>
+    <w:p>
+      <w:pPr>
+        <w:spacing w:line="360" w:lineRule="auto"/>
+        <w:ind w:firstLine="720"/>
         <w:jc w:val="both"/>
-        <w:textAlignment w:val="baseline"/>
-        <w:rPr>
-          <w:color w:val="000000"/>
-        </w:rPr>
-      </w:pPr>
-      <w:r>
-        <w:rPr>
-          <w:color w:val="000000"/>
-        </w:rPr>
-        <w:t>Outline target audience for the manual. (2 marks)</w:t>
+        <w:rPr>
+          <w:rFonts w:ascii="Times New Roman" w:eastAsiaTheme="minorEastAsia" w:hAnsi="Times New Roman" w:cs="Times New Roman"/>
+          <w:sz w:val="24"/>
+          <w:szCs w:val="24"/>
+          <w:lang w:eastAsia="zh-CN"/>
+        </w:rPr>
+      </w:pPr>
+      <w:r>
+        <w:rPr>
+          <w:rFonts w:ascii="Times New Roman" w:eastAsiaTheme="minorEastAsia" w:hAnsi="Times New Roman" w:cs="Times New Roman"/>
+          <w:sz w:val="24"/>
+          <w:szCs w:val="24"/>
+          <w:lang w:eastAsia="zh-CN"/>
+        </w:rPr>
+        <w:t xml:space="preserve">This manual is tailored for a diverse audience, including those who are new to the mobile application and those who are more experienced. Fashion enthusiasts and online shoppers who are interested in clothing products comprise our target audience. This manual will equip you with all the essential information to </w:t>
+      </w:r>
+      <w:proofErr w:type="spellStart"/>
+      <w:r>
+        <w:rPr>
+          <w:rFonts w:ascii="Times New Roman" w:eastAsiaTheme="minorEastAsia" w:hAnsi="Times New Roman" w:cs="Times New Roman"/>
+          <w:sz w:val="24"/>
+          <w:szCs w:val="24"/>
+          <w:lang w:eastAsia="zh-CN"/>
+        </w:rPr>
+        <w:t>optimise</w:t>
+      </w:r>
+      <w:proofErr w:type="spellEnd"/>
+      <w:r>
+        <w:rPr>
+          <w:rFonts w:ascii="Times New Roman" w:eastAsiaTheme="minorEastAsia" w:hAnsi="Times New Roman" w:cs="Times New Roman"/>
+          <w:sz w:val="24"/>
+          <w:szCs w:val="24"/>
+          <w:lang w:eastAsia="zh-CN"/>
+        </w:rPr>
+        <w:t xml:space="preserve"> your purchasing experience, whether you are a novice user seeking assistance with the app's navigation or a seasoned customer seeking to investigate its more sophisticated capabilities. Our goal is to provide support to users of all technical backgrounds, ensuring that even those with limited experience using mobile applications can readily navigate and </w:t>
+      </w:r>
+      <w:proofErr w:type="spellStart"/>
+      <w:r>
+        <w:rPr>
+          <w:rFonts w:ascii="Times New Roman" w:eastAsiaTheme="minorEastAsia" w:hAnsi="Times New Roman" w:cs="Times New Roman"/>
+          <w:sz w:val="24"/>
+          <w:szCs w:val="24"/>
+          <w:lang w:eastAsia="zh-CN"/>
+        </w:rPr>
+        <w:t>utilise</w:t>
+      </w:r>
+      <w:proofErr w:type="spellEnd"/>
+      <w:r>
+        <w:rPr>
+          <w:rFonts w:ascii="Times New Roman" w:eastAsiaTheme="minorEastAsia" w:hAnsi="Times New Roman" w:cs="Times New Roman"/>
+          <w:sz w:val="24"/>
+          <w:szCs w:val="24"/>
+          <w:lang w:eastAsia="zh-CN"/>
+        </w:rPr>
+        <w:t xml:space="preserve"> the app's features. This manual will ensure that your shopping experience is both enjoyable and straightforward, as it provides detailed explanations and plain instructions.</w:t>
       </w:r>
     </w:p>
     <w:p>
@@ -2674,21 +4958,133 @@
         <w:spacing w:before="0" w:beforeAutospacing="0" w:after="0" w:afterAutospacing="0" w:line="360" w:lineRule="auto"/>
         <w:ind w:left="720"/>
         <w:jc w:val="both"/>
-      </w:pPr>
-      <w:r>
         <w:rPr>
           <w:color w:val="000000"/>
         </w:rPr>
+      </w:pPr>
+      <w:r>
+        <w:rPr>
+          <w:color w:val="000000"/>
+        </w:rPr>
         <w:t>(5 marks)</w:t>
       </w:r>
     </w:p>
     <w:p>
       <w:pPr>
+        <w:pStyle w:val="NormalWeb"/>
+        <w:spacing w:before="0" w:beforeAutospacing="0" w:after="0" w:afterAutospacing="0" w:line="360" w:lineRule="auto"/>
+        <w:jc w:val="both"/>
+      </w:pPr>
+      <w:r>
+        <w:rPr>
+          <w:noProof/>
+        </w:rPr>
+        <w:drawing>
+          <wp:inline distT="0" distB="0" distL="0" distR="0" wp14:anchorId="3D994DD3" wp14:editId="5B69CD0D">
+            <wp:extent cx="5731510" cy="2621915"/>
+            <wp:effectExtent l="0" t="0" r="2540" b="6985"/>
+            <wp:docPr id="1868353567" name="Picture 1" descr="A person wearing a white furry hat&#10;&#10;Description automatically generated"/>
+            <wp:cNvGraphicFramePr>
+              <a:graphicFrameLocks xmlns:a="http://schemas.openxmlformats.org/drawingml/2006/main" noChangeAspect="1"/>
+            </wp:cNvGraphicFramePr>
+            <a:graphic xmlns:a="http://schemas.openxmlformats.org/drawingml/2006/main">
+              <a:graphicData uri="http://schemas.openxmlformats.org/drawingml/2006/picture">
+                <pic:pic xmlns:pic="http://schemas.openxmlformats.org/drawingml/2006/picture">
+                  <pic:nvPicPr>
+                    <pic:cNvPr id="1868353567" name="Picture 1" descr="A person wearing a white furry hat&#10;&#10;Description automatically generated"/>
+                    <pic:cNvPicPr/>
+                  </pic:nvPicPr>
+                  <pic:blipFill>
+                    <a:blip r:embed="rId8">
+                      <a:extLst>
+                        <a:ext uri="{28A0092B-C50C-407E-A947-70E740481C1C}">
+                          <a14:useLocalDpi xmlns:a14="http://schemas.microsoft.com/office/drawing/2010/main" val="0"/>
+                        </a:ext>
+                      </a:extLst>
+                    </a:blip>
+                    <a:stretch>
+                      <a:fillRect/>
+                    </a:stretch>
+                  </pic:blipFill>
+                  <pic:spPr>
+                    <a:xfrm>
+                      <a:off x="0" y="0"/>
+                      <a:ext cx="5731510" cy="2621915"/>
+                    </a:xfrm>
+                    <a:prstGeom prst="rect">
+                      <a:avLst/>
+                    </a:prstGeom>
+                  </pic:spPr>
+                </pic:pic>
+              </a:graphicData>
+            </a:graphic>
+          </wp:inline>
+        </w:drawing>
+      </w:r>
+    </w:p>
+    <w:p>
+      <w:pPr>
+        <w:pStyle w:val="Heading4"/>
+        <w:spacing w:before="0"/>
+        <w:jc w:val="center"/>
+      </w:pPr>
+      <w:r>
+        <w:t>Figure Website Home Page</w:t>
+      </w:r>
+    </w:p>
+    <w:p>
+      <w:pPr>
+        <w:pStyle w:val="NormalWeb"/>
+        <w:spacing w:after="0" w:line="360" w:lineRule="auto"/>
+        <w:ind w:firstLine="720"/>
+        <w:jc w:val="both"/>
+      </w:pPr>
+      <w:r>
+        <w:t xml:space="preserve">The Cloth &amp; Co. website home page incorporates several key visual elements to create a sleek and modern design. The primary </w:t>
+      </w:r>
+      <w:proofErr w:type="spellStart"/>
+      <w:r>
+        <w:t>color</w:t>
+      </w:r>
+      <w:proofErr w:type="spellEnd"/>
+      <w:r>
+        <w:t xml:space="preserve"> scheme is white and red, with a predominantly white background providing a clean look, while the red circle logo with white text stands out clearly. The black text in the top banner, offering a 15% discount with the coupon code "CIELO," contrasts well against the white background. The logo, positioned in the top left corner, features the brand name "Cloth &amp; Co." in white within a red circle, ensuring it is easily noticeable and memorable. The sans-serif font used throughout the site is modern and easy to read, with different sizes and weights creating a visual hierarchy. The headline "DISCOVER THE LATEST TRENDS AT Cloth &amp; Co." is large and bold, drawing attention to the main message.</w:t>
+      </w:r>
+    </w:p>
+    <w:p>
+      <w:pPr>
+        <w:pStyle w:val="NormalWeb"/>
+        <w:spacing w:before="0" w:beforeAutospacing="0" w:after="0" w:afterAutospacing="0" w:line="360" w:lineRule="auto"/>
+        <w:ind w:firstLine="720"/>
+        <w:jc w:val="both"/>
+      </w:pPr>
+      <w:r>
+        <w:t xml:space="preserve">The central video of a fashionable woman in stylish clothing aligns with the brand's focus on fashion trends and is both high quality and aesthetically pleasing. The navigation bar at the top provides easy access to "HOME," "SHOP," "ABOUT," "FORUM," and "MEMBERS," with a "More" dropdown menu, along with a "Log In" button and shopping cart icon for convenience. Below the main text, a prominent "Shop Now" button encourages visitors to start shopping immediately, standing out due to its contrasting </w:t>
+      </w:r>
+      <w:proofErr w:type="spellStart"/>
+      <w:r>
+        <w:t>color</w:t>
+      </w:r>
+      <w:proofErr w:type="spellEnd"/>
+      <w:r>
+        <w:t xml:space="preserve">. Overall, the website's design uses a cohesive </w:t>
+      </w:r>
+      <w:proofErr w:type="spellStart"/>
+      <w:r>
+        <w:t>color</w:t>
+      </w:r>
+      <w:proofErr w:type="spellEnd"/>
+      <w:r>
+        <w:t xml:space="preserve"> scheme, clear typography, and compelling imagery to attract and engage visitors effectively.</w:t>
+      </w:r>
+    </w:p>
+    <w:p>
+      <w:pPr>
         <w:spacing w:after="0" w:line="240" w:lineRule="auto"/>
       </w:pPr>
     </w:p>
     <w:sectPr>
-      <w:footerReference w:type="default" r:id="rId8"/>
+      <w:footerReference w:type="default" r:id="rId9"/>
       <w:pgSz w:w="11906" w:h="16838"/>
       <w:pgMar w:top="1440" w:right="1440" w:bottom="1440" w:left="1440" w:header="709" w:footer="709" w:gutter="0"/>
       <w:cols w:space="720" w:equalWidth="0">
@@ -5846,7 +8242,7 @@
   <w:docDefaults>
     <w:rPrDefault>
       <w:rPr>
-        <w:rFonts w:ascii="Calibri" w:eastAsia="Calibri" w:hAnsi="Calibri" w:cs="Calibri"/>
+        <w:rFonts w:ascii="Calibri" w:eastAsia="SimSun" w:hAnsi="Calibri" w:cs="Calibri"/>
         <w:sz w:val="22"/>
         <w:szCs w:val="22"/>
         <w:lang w:val="en-US" w:eastAsia="en-MY" w:bidi="ar-SA"/>

</xml_diff>

<commit_message>
commit a word file (update personal information)
</commit_message>
<xml_diff>
--- a/LDCW6123_Group Project (Tri2410) (1) - Copy.docx
+++ b/LDCW6123_Group Project (Tri2410) (1) - Copy.docx
@@ -362,6 +362,7 @@
           <w:b/>
         </w:rPr>
       </w:pPr>
+      <w:proofErr w:type="gramStart"/>
       <w:r>
         <w:rPr>
           <w:rFonts w:ascii="Arial" w:eastAsia="Arial" w:hAnsi="Arial" w:cs="Arial"/>
@@ -374,7 +375,15 @@
           <w:rFonts w:ascii="Arial" w:eastAsia="Arial" w:hAnsi="Arial" w:cs="Arial"/>
           <w:b/>
         </w:rPr>
-        <w:t xml:space="preserve">: </w:t>
+        <w:t>:</w:t>
+      </w:r>
+      <w:proofErr w:type="gramEnd"/>
+      <w:r>
+        <w:rPr>
+          <w:rFonts w:ascii="Arial" w:eastAsia="Arial" w:hAnsi="Arial" w:cs="Arial"/>
+          <w:b/>
+        </w:rPr>
+        <w:t xml:space="preserve"> </w:t>
       </w:r>
       <w:r>
         <w:rPr>
@@ -901,6 +910,12 @@
                 <w:rFonts w:ascii="Times New Roman" w:eastAsia="Arial" w:hAnsi="Times New Roman" w:cs="Times New Roman"/>
               </w:rPr>
             </w:pPr>
+            <w:r>
+              <w:rPr>
+                <w:rFonts w:ascii="Times New Roman" w:eastAsia="Arial" w:hAnsi="Times New Roman" w:cs="Times New Roman"/>
+              </w:rPr>
+              <w:t>1211201711</w:t>
+            </w:r>
           </w:p>
         </w:tc>
         <w:tc>
@@ -927,6 +942,12 @@
                 <w:rFonts w:ascii="Times New Roman" w:eastAsia="Arial" w:hAnsi="Times New Roman" w:cs="Times New Roman"/>
               </w:rPr>
             </w:pPr>
+            <w:r>
+              <w:rPr>
+                <w:rFonts w:ascii="Times New Roman" w:eastAsia="Arial" w:hAnsi="Times New Roman" w:cs="Times New Roman"/>
+              </w:rPr>
+              <w:t xml:space="preserve">CHIN YEOW SHING </w:t>
+            </w:r>
           </w:p>
         </w:tc>
         <w:tc>
@@ -953,6 +974,12 @@
                 <w:rFonts w:ascii="Times New Roman" w:eastAsia="Arial" w:hAnsi="Times New Roman" w:cs="Times New Roman"/>
               </w:rPr>
             </w:pPr>
+            <w:r>
+              <w:rPr>
+                <w:rFonts w:ascii="Times New Roman" w:eastAsia="Arial" w:hAnsi="Times New Roman" w:cs="Times New Roman"/>
+              </w:rPr>
+              <w:t>012-9285235</w:t>
+            </w:r>
           </w:p>
         </w:tc>
       </w:tr>
@@ -1319,13 +1346,23 @@
           <w:szCs w:val="24"/>
         </w:rPr>
       </w:pPr>
-      <w:r>
-        <w:rPr>
-          <w:rFonts w:ascii="Times New Roman" w:eastAsia="Times New Roman" w:hAnsi="Times New Roman" w:cs="Times New Roman"/>
-          <w:sz w:val="24"/>
-          <w:szCs w:val="24"/>
-        </w:rPr>
-        <w:t>For the purpose of completing this assignment, I have performed the following tasks (please list):</w:t>
+      <w:proofErr w:type="gramStart"/>
+      <w:r>
+        <w:rPr>
+          <w:rFonts w:ascii="Times New Roman" w:eastAsia="Times New Roman" w:hAnsi="Times New Roman" w:cs="Times New Roman"/>
+          <w:sz w:val="24"/>
+          <w:szCs w:val="24"/>
+        </w:rPr>
+        <w:t>For the purpose of</w:t>
+      </w:r>
+      <w:proofErr w:type="gramEnd"/>
+      <w:r>
+        <w:rPr>
+          <w:rFonts w:ascii="Times New Roman" w:eastAsia="Times New Roman" w:hAnsi="Times New Roman" w:cs="Times New Roman"/>
+          <w:sz w:val="24"/>
+          <w:szCs w:val="24"/>
+        </w:rPr>
+        <w:t xml:space="preserve"> completing this assignment, I have performed the following tasks (please list):</w:t>
       </w:r>
     </w:p>
     <w:p>
@@ -2040,13 +2077,23 @@
           <w:szCs w:val="24"/>
         </w:rPr>
       </w:pPr>
-      <w:r>
-        <w:rPr>
-          <w:rFonts w:ascii="Times New Roman" w:eastAsia="Times New Roman" w:hAnsi="Times New Roman" w:cs="Times New Roman"/>
-          <w:sz w:val="24"/>
-          <w:szCs w:val="24"/>
-        </w:rPr>
-        <w:t>For the purpose of completing this assignment, I have performed the following tasks (please list):</w:t>
+      <w:proofErr w:type="gramStart"/>
+      <w:r>
+        <w:rPr>
+          <w:rFonts w:ascii="Times New Roman" w:eastAsia="Times New Roman" w:hAnsi="Times New Roman" w:cs="Times New Roman"/>
+          <w:sz w:val="24"/>
+          <w:szCs w:val="24"/>
+        </w:rPr>
+        <w:t>For the purpose of</w:t>
+      </w:r>
+      <w:proofErr w:type="gramEnd"/>
+      <w:r>
+        <w:rPr>
+          <w:rFonts w:ascii="Times New Roman" w:eastAsia="Times New Roman" w:hAnsi="Times New Roman" w:cs="Times New Roman"/>
+          <w:sz w:val="24"/>
+          <w:szCs w:val="24"/>
+        </w:rPr>
+        <w:t xml:space="preserve"> completing this assignment, I have performed the following tasks (please list):</w:t>
       </w:r>
     </w:p>
     <w:p>
@@ -2752,6 +2799,7 @@
         </w:rPr>
         <w:t>Group member’s name</w:t>
       </w:r>
+      <w:proofErr w:type="gramStart"/>
       <w:r>
         <w:rPr>
           <w:rFonts w:ascii="Times New Roman" w:eastAsia="Times New Roman" w:hAnsi="Times New Roman" w:cs="Times New Roman"/>
@@ -2767,7 +2815,16 @@
           <w:sz w:val="24"/>
           <w:szCs w:val="24"/>
         </w:rPr>
-        <w:t>LEE JIA WEI</w:t>
+        <w:t>LEE</w:t>
+      </w:r>
+      <w:proofErr w:type="gramEnd"/>
+      <w:r>
+        <w:rPr>
+          <w:rFonts w:ascii="Times New Roman" w:eastAsia="Times New Roman" w:hAnsi="Times New Roman" w:cs="Times New Roman"/>
+          <w:sz w:val="24"/>
+          <w:szCs w:val="24"/>
+        </w:rPr>
+        <w:t xml:space="preserve"> JIA WEI</w:t>
       </w:r>
       <w:r>
         <w:rPr>
@@ -2798,13 +2855,23 @@
           <w:szCs w:val="24"/>
         </w:rPr>
       </w:pPr>
-      <w:r>
-        <w:rPr>
-          <w:rFonts w:ascii="Times New Roman" w:eastAsia="Times New Roman" w:hAnsi="Times New Roman" w:cs="Times New Roman"/>
-          <w:sz w:val="24"/>
-          <w:szCs w:val="24"/>
-        </w:rPr>
-        <w:t>For the purpose of completing this assignment, I have performed the following tasks (please list):</w:t>
+      <w:proofErr w:type="gramStart"/>
+      <w:r>
+        <w:rPr>
+          <w:rFonts w:ascii="Times New Roman" w:eastAsia="Times New Roman" w:hAnsi="Times New Roman" w:cs="Times New Roman"/>
+          <w:sz w:val="24"/>
+          <w:szCs w:val="24"/>
+        </w:rPr>
+        <w:t>For the purpose of</w:t>
+      </w:r>
+      <w:proofErr w:type="gramEnd"/>
+      <w:r>
+        <w:rPr>
+          <w:rFonts w:ascii="Times New Roman" w:eastAsia="Times New Roman" w:hAnsi="Times New Roman" w:cs="Times New Roman"/>
+          <w:sz w:val="24"/>
+          <w:szCs w:val="24"/>
+        </w:rPr>
+        <w:t xml:space="preserve"> completing this assignment, I have performed the following tasks (please list):</w:t>
       </w:r>
     </w:p>
     <w:p>
@@ -3513,6 +3580,14 @@
         <w:tab/>
         <w:t xml:space="preserve">: </w:t>
       </w:r>
+      <w:r>
+        <w:rPr>
+          <w:rFonts w:ascii="Times New Roman" w:eastAsia="Times New Roman" w:hAnsi="Times New Roman" w:cs="Times New Roman"/>
+          <w:sz w:val="24"/>
+          <w:szCs w:val="24"/>
+        </w:rPr>
+        <w:t>CHIN YEOW SHING</w:t>
+      </w:r>
     </w:p>
     <w:p>
       <w:pPr>
@@ -3534,13 +3609,23 @@
           <w:szCs w:val="24"/>
         </w:rPr>
       </w:pPr>
-      <w:r>
-        <w:rPr>
-          <w:rFonts w:ascii="Times New Roman" w:eastAsia="Times New Roman" w:hAnsi="Times New Roman" w:cs="Times New Roman"/>
-          <w:sz w:val="24"/>
-          <w:szCs w:val="24"/>
-        </w:rPr>
-        <w:t>For the purpose of completing this assignment, I have performed the following tasks (please list):</w:t>
+      <w:proofErr w:type="gramStart"/>
+      <w:r>
+        <w:rPr>
+          <w:rFonts w:ascii="Times New Roman" w:eastAsia="Times New Roman" w:hAnsi="Times New Roman" w:cs="Times New Roman"/>
+          <w:sz w:val="24"/>
+          <w:szCs w:val="24"/>
+        </w:rPr>
+        <w:t>For the purpose of</w:t>
+      </w:r>
+      <w:proofErr w:type="gramEnd"/>
+      <w:r>
+        <w:rPr>
+          <w:rFonts w:ascii="Times New Roman" w:eastAsia="Times New Roman" w:hAnsi="Times New Roman" w:cs="Times New Roman"/>
+          <w:sz w:val="24"/>
+          <w:szCs w:val="24"/>
+        </w:rPr>
+        <w:t xml:space="preserve"> completing this assignment, I have performed the following tasks (please list):</w:t>
       </w:r>
     </w:p>
     <w:p>
@@ -3854,7 +3939,23 @@
           <w:szCs w:val="24"/>
         </w:rPr>
         <w:tab/>
-        <w:t>: ________________________________</w:t>
+        <w:t>: _</w:t>
+      </w:r>
+      <w:r>
+        <w:rPr>
+          <w:rFonts w:ascii="Times New Roman" w:eastAsia="Times New Roman" w:hAnsi="Times New Roman" w:cs="Times New Roman"/>
+          <w:sz w:val="24"/>
+          <w:szCs w:val="24"/>
+        </w:rPr>
+        <w:t>CHIN YEOW SHING</w:t>
+      </w:r>
+      <w:r>
+        <w:rPr>
+          <w:rFonts w:ascii="Times New Roman" w:eastAsia="Times New Roman" w:hAnsi="Times New Roman" w:cs="Times New Roman"/>
+          <w:sz w:val="24"/>
+          <w:szCs w:val="24"/>
+        </w:rPr>
+        <w:t>_____________</w:t>
       </w:r>
     </w:p>
     <w:p>
@@ -3899,7 +4000,23 @@
           <w:szCs w:val="24"/>
         </w:rPr>
         <w:tab/>
-        <w:t>: ________________________________</w:t>
+        <w:t>: __</w:t>
+      </w:r>
+      <w:r>
+        <w:rPr>
+          <w:rFonts w:ascii="Times New Roman" w:eastAsia="Times New Roman" w:hAnsi="Times New Roman" w:cs="Times New Roman"/>
+          <w:sz w:val="24"/>
+          <w:szCs w:val="24"/>
+        </w:rPr>
+        <w:t>1211201711</w:t>
+      </w:r>
+      <w:r>
+        <w:rPr>
+          <w:rFonts w:ascii="Times New Roman" w:eastAsia="Times New Roman" w:hAnsi="Times New Roman" w:cs="Times New Roman"/>
+          <w:sz w:val="24"/>
+          <w:szCs w:val="24"/>
+        </w:rPr>
+        <w:t>____________________</w:t>
       </w:r>
     </w:p>
     <w:p>
@@ -3936,7 +4053,23 @@
           <w:szCs w:val="24"/>
         </w:rPr>
         <w:tab/>
-        <w:t>: ________________________________</w:t>
+        <w:t>: __</w:t>
+      </w:r>
+      <w:r>
+        <w:rPr>
+          <w:rFonts w:ascii="Times New Roman" w:eastAsia="Times New Roman" w:hAnsi="Times New Roman" w:cs="Times New Roman"/>
+          <w:sz w:val="24"/>
+          <w:szCs w:val="24"/>
+        </w:rPr>
+        <w:t>012-9185235</w:t>
+      </w:r>
+      <w:r>
+        <w:rPr>
+          <w:rFonts w:ascii="Times New Roman" w:eastAsia="Times New Roman" w:hAnsi="Times New Roman" w:cs="Times New Roman"/>
+          <w:sz w:val="24"/>
+          <w:szCs w:val="24"/>
+        </w:rPr>
+        <w:t>___________________</w:t>
       </w:r>
     </w:p>
     <w:p>
@@ -3973,7 +4106,23 @@
           <w:szCs w:val="24"/>
         </w:rPr>
         <w:tab/>
-        <w:t>: ________________________________</w:t>
+        <w:t>: __</w:t>
+      </w:r>
+      <w:r>
+        <w:rPr>
+          <w:rFonts w:ascii="Times New Roman" w:eastAsia="Times New Roman" w:hAnsi="Times New Roman" w:cs="Times New Roman"/>
+          <w:sz w:val="24"/>
+          <w:szCs w:val="24"/>
+        </w:rPr>
+        <w:t>1211201711@student.mmu.edu.my</w:t>
+      </w:r>
+      <w:r>
+        <w:rPr>
+          <w:rFonts w:ascii="Times New Roman" w:eastAsia="Times New Roman" w:hAnsi="Times New Roman" w:cs="Times New Roman"/>
+          <w:sz w:val="24"/>
+          <w:szCs w:val="24"/>
+        </w:rPr>
+        <w:t>_</w:t>
       </w:r>
     </w:p>
     <w:p>
@@ -4516,7 +4665,67 @@
           <w:szCs w:val="24"/>
           <w:lang w:eastAsia="zh-CN"/>
         </w:rPr>
-        <w:t>The Cloth &amp; Co mobile application is intended to offer our consumers a shopping experience that is both user-friendly and seamless. This user manual functions as an exhaustive guide to assist you in navigating and utilising all of the features and functionalities of our application. Our application provides a variety of features, such as a gallery of high-quality images, a product listing page with detailed descriptions, an intuitive cart function, a wishlist for future purchases, order invoices, and real-time shipping tracking. These features guarantee a seamless purchasing experience from the moment a product is discovered to the moment the order is fulfilled.</w:t>
+        <w:t xml:space="preserve">The Cloth &amp; Co mobile application is intended to offer our consumers a shopping experience that is both user-friendly and seamless. This user manual functions as an exhaustive guide to assist you in navigating and </w:t>
+      </w:r>
+      <w:proofErr w:type="spellStart"/>
+      <w:r>
+        <w:rPr>
+          <w:rFonts w:ascii="Times New Roman" w:eastAsiaTheme="minorEastAsia" w:hAnsi="Times New Roman" w:cs="Times New Roman"/>
+          <w:sz w:val="24"/>
+          <w:szCs w:val="24"/>
+          <w:lang w:eastAsia="zh-CN"/>
+        </w:rPr>
+        <w:t>utilising</w:t>
+      </w:r>
+      <w:proofErr w:type="spellEnd"/>
+      <w:r>
+        <w:rPr>
+          <w:rFonts w:ascii="Times New Roman" w:eastAsiaTheme="minorEastAsia" w:hAnsi="Times New Roman" w:cs="Times New Roman"/>
+          <w:sz w:val="24"/>
+          <w:szCs w:val="24"/>
+          <w:lang w:eastAsia="zh-CN"/>
+        </w:rPr>
+        <w:t xml:space="preserve"> </w:t>
+      </w:r>
+      <w:proofErr w:type="gramStart"/>
+      <w:r>
+        <w:rPr>
+          <w:rFonts w:ascii="Times New Roman" w:eastAsiaTheme="minorEastAsia" w:hAnsi="Times New Roman" w:cs="Times New Roman"/>
+          <w:sz w:val="24"/>
+          <w:szCs w:val="24"/>
+          <w:lang w:eastAsia="zh-CN"/>
+        </w:rPr>
+        <w:t>all of</w:t>
+      </w:r>
+      <w:proofErr w:type="gramEnd"/>
+      <w:r>
+        <w:rPr>
+          <w:rFonts w:ascii="Times New Roman" w:eastAsiaTheme="minorEastAsia" w:hAnsi="Times New Roman" w:cs="Times New Roman"/>
+          <w:sz w:val="24"/>
+          <w:szCs w:val="24"/>
+          <w:lang w:eastAsia="zh-CN"/>
+        </w:rPr>
+        <w:t xml:space="preserve"> the features and functionalities of our application. Our application provides a variety of features, such as a gallery of high-quality images, a product listing page with detailed descriptions, an intuitive cart function, a </w:t>
+      </w:r>
+      <w:proofErr w:type="spellStart"/>
+      <w:r>
+        <w:rPr>
+          <w:rFonts w:ascii="Times New Roman" w:eastAsiaTheme="minorEastAsia" w:hAnsi="Times New Roman" w:cs="Times New Roman"/>
+          <w:sz w:val="24"/>
+          <w:szCs w:val="24"/>
+          <w:lang w:eastAsia="zh-CN"/>
+        </w:rPr>
+        <w:t>wishlist</w:t>
+      </w:r>
+      <w:proofErr w:type="spellEnd"/>
+      <w:r>
+        <w:rPr>
+          <w:rFonts w:ascii="Times New Roman" w:eastAsiaTheme="minorEastAsia" w:hAnsi="Times New Roman" w:cs="Times New Roman"/>
+          <w:sz w:val="24"/>
+          <w:szCs w:val="24"/>
+          <w:lang w:eastAsia="zh-CN"/>
+        </w:rPr>
+        <w:t xml:space="preserve"> for future purchases, order invoices, and real-time shipping tracking. These features guarantee a seamless purchasing experience from the moment a product is discovered to the moment the order is fulfilled.</w:t>
       </w:r>
     </w:p>
     <w:p>
@@ -4538,7 +4747,47 @@
           <w:szCs w:val="24"/>
           <w:lang w:eastAsia="zh-CN"/>
         </w:rPr>
-        <w:t>This manual is tailored for a diverse audience, including those who are new to the mobile application and those who are more experienced. Fashion enthusiasts and online shoppers who are interested in clothing products comprise our target audience. This manual will equip you with all the essential information to optimise your purchasing experience, whether you are a novice user seeking assistance with the app's navigation or a seasoned customer seeking to investigate its more sophisticated capabilities. Our goal is to provide support to users of all technical backgrounds, ensuring that even those with limited experience using mobile applications can readily navigate and utilise the app's features. This manual will ensure that your shopping experience is both enjoyable and straightforward, as it provides detailed explanations and plain instructions.</w:t>
+        <w:t xml:space="preserve">This manual is tailored for a diverse audience, including those who are new to the mobile application and those who are more experienced. Fashion enthusiasts and online shoppers who are interested in clothing products comprise our target audience. This manual will equip you with all the essential information to </w:t>
+      </w:r>
+      <w:proofErr w:type="spellStart"/>
+      <w:r>
+        <w:rPr>
+          <w:rFonts w:ascii="Times New Roman" w:eastAsiaTheme="minorEastAsia" w:hAnsi="Times New Roman" w:cs="Times New Roman"/>
+          <w:sz w:val="24"/>
+          <w:szCs w:val="24"/>
+          <w:lang w:eastAsia="zh-CN"/>
+        </w:rPr>
+        <w:t>optimise</w:t>
+      </w:r>
+      <w:proofErr w:type="spellEnd"/>
+      <w:r>
+        <w:rPr>
+          <w:rFonts w:ascii="Times New Roman" w:eastAsiaTheme="minorEastAsia" w:hAnsi="Times New Roman" w:cs="Times New Roman"/>
+          <w:sz w:val="24"/>
+          <w:szCs w:val="24"/>
+          <w:lang w:eastAsia="zh-CN"/>
+        </w:rPr>
+        <w:t xml:space="preserve"> your purchasing experience, whether you are a novice user seeking assistance with the app's navigation or a seasoned customer seeking to investigate its more sophisticated capabilities. Our goal is to provide support to users of all technical backgrounds, ensuring that even those with limited experience using mobile applications can readily navigate and </w:t>
+      </w:r>
+      <w:proofErr w:type="spellStart"/>
+      <w:r>
+        <w:rPr>
+          <w:rFonts w:ascii="Times New Roman" w:eastAsiaTheme="minorEastAsia" w:hAnsi="Times New Roman" w:cs="Times New Roman"/>
+          <w:sz w:val="24"/>
+          <w:szCs w:val="24"/>
+          <w:lang w:eastAsia="zh-CN"/>
+        </w:rPr>
+        <w:t>utilise</w:t>
+      </w:r>
+      <w:proofErr w:type="spellEnd"/>
+      <w:r>
+        <w:rPr>
+          <w:rFonts w:ascii="Times New Roman" w:eastAsiaTheme="minorEastAsia" w:hAnsi="Times New Roman" w:cs="Times New Roman"/>
+          <w:sz w:val="24"/>
+          <w:szCs w:val="24"/>
+          <w:lang w:eastAsia="zh-CN"/>
+        </w:rPr>
+        <w:t xml:space="preserve"> the app's features. This manual will ensure that your shopping experience is both enjoyable and straightforward, as it provides detailed explanations and plain instructions.</w:t>
       </w:r>
     </w:p>
     <w:p>
@@ -4989,7 +5238,15 @@
         <w:jc w:val="both"/>
       </w:pPr>
       <w:r>
-        <w:t>The Cloth &amp; Co. website home page incorporates several key visual elements to create a sleek and modern design. The primary color scheme is white and red, with a predominantly white background providing a clean look, while the red circle logo with white text stands out clearly. The black text in the top banner, offering a 15% discount with the coupon code "CIELO," contrasts well against the white background. The logo, positioned in the top left corner, features the brand name "Cloth &amp; Co." in white within a red circle, ensuring it is easily noticeable and memorable. The sans-serif font used throughout the site is modern and easy to read, with different sizes and weights creating a visual hierarchy. The headline "DISCOVER THE LATEST TRENDS AT Cloth &amp; Co." is large and bold, drawing attention to the main message.</w:t>
+        <w:t xml:space="preserve">The Cloth &amp; Co. website home page incorporates several key visual elements to create a sleek and modern design. The primary </w:t>
+      </w:r>
+      <w:proofErr w:type="spellStart"/>
+      <w:r>
+        <w:t>color</w:t>
+      </w:r>
+      <w:proofErr w:type="spellEnd"/>
+      <w:r>
+        <w:t xml:space="preserve"> scheme is white and red, with a predominantly white background providing a clean look, while the red circle logo with white text stands out clearly. The black text in the top banner, offering a 15% discount with the coupon code "CIELO," contrasts well against the white background. The logo, positioned in the top left corner, features the brand name "Cloth &amp; Co." in white within a red circle, ensuring it is easily noticeable and memorable. The sans-serif font used throughout the site is modern and easy to read, with different sizes and weights creating a visual hierarchy. The headline "DISCOVER THE LATEST TRENDS AT Cloth &amp; Co." is large and bold, drawing attention to the main message.</w:t>
       </w:r>
     </w:p>
     <w:p>
@@ -5000,7 +5257,23 @@
         <w:jc w:val="both"/>
       </w:pPr>
       <w:r>
-        <w:t>The central video of a fashionable woman in stylish clothing aligns with the brand's focus on fashion trends and is both high quality and aesthetically pleasing. The navigation bar at the top provides easy access to "HOME," "SHOP," "ABOUT," "FORUM," and "MEMBERS," with a "More" dropdown menu, along with a "Log In" button and shopping cart icon for convenience. Below the main text, a prominent "Shop Now" button encourages visitors to start shopping immediately, standing out due to its contrasting color. Overall, the website's design uses a cohesive color scheme, clear typography, and compelling imagery to attract and engage visitors effectively.</w:t>
+        <w:t xml:space="preserve">The central video of a fashionable woman in stylish clothing aligns with the brand's focus on fashion trends and is both high quality and aesthetically pleasing. The navigation bar at the top provides easy access to "HOME," "SHOP," "ABOUT," "FORUM," and "MEMBERS," with a "More" dropdown menu, along with a "Log In" button and shopping cart icon for convenience. Below the main text, a prominent "Shop Now" button encourages visitors to start shopping immediately, standing out due to its contrasting </w:t>
+      </w:r>
+      <w:proofErr w:type="spellStart"/>
+      <w:r>
+        <w:t>color</w:t>
+      </w:r>
+      <w:proofErr w:type="spellEnd"/>
+      <w:r>
+        <w:t xml:space="preserve">. Overall, the website's design uses a cohesive </w:t>
+      </w:r>
+      <w:proofErr w:type="spellStart"/>
+      <w:r>
+        <w:t>color</w:t>
+      </w:r>
+      <w:proofErr w:type="spellEnd"/>
+      <w:r>
+        <w:t xml:space="preserve"> scheme, clear typography, and compelling imagery to attract and engage visitors effectively.</w:t>
       </w:r>
     </w:p>
     <w:p>

</xml_diff>